<commit_message>
Progress on deploy documents, installer, etc.
git-svn-id: http://Marc-PC/svn/Full@1120 85f15e0e-5137-b144-a863-98bd542365a3
</commit_message>
<xml_diff>
--- a/trunk/output-leaf-biomass-reclass/trunk/deploy/docs/LANDIS-II Leaf Biomass Reclass Output v1.0 User Guide.docx
+++ b/trunk/output-leaf-biomass-reclass/trunk/deploy/docs/LANDIS-II Leaf Biomass Reclass Output v1.0 User Guide.docx
@@ -1,6 +1,6 @@
 
 <file path=word/document.xml><?xml version="1.0" encoding="utf-8"?>
-<w:document xmlns:ve="http://schemas.openxmlformats.org/markup-compatibility/2006" xmlns:o="urn:schemas-microsoft-com:office:office" xmlns:r="http://schemas.openxmlformats.org/officeDocument/2006/relationships" xmlns:m="http://schemas.openxmlformats.org/officeDocument/2006/math" xmlns:v="urn:schemas-microsoft-com:vml" xmlns:wp="http://schemas.openxmlformats.org/drawingml/2006/wordprocessingDrawing" xmlns:w10="urn:schemas-microsoft-com:office:word" xmlns:w="http://schemas.openxmlformats.org/wordprocessingml/2006/main" xmlns:wne="http://schemas.microsoft.com/office/word/2006/wordml">
+<w:document xmlns:wpc="http://schemas.microsoft.com/office/word/2010/wordprocessingCanvas" xmlns:mc="http://schemas.openxmlformats.org/markup-compatibility/2006" xmlns:o="urn:schemas-microsoft-com:office:office" xmlns:r="http://schemas.openxmlformats.org/officeDocument/2006/relationships" xmlns:m="http://schemas.openxmlformats.org/officeDocument/2006/math" xmlns:v="urn:schemas-microsoft-com:vml" xmlns:wp14="http://schemas.microsoft.com/office/word/2010/wordprocessingDrawing" xmlns:wp="http://schemas.openxmlformats.org/drawingml/2006/wordprocessingDrawing" xmlns:w10="urn:schemas-microsoft-com:office:word" xmlns:w="http://schemas.openxmlformats.org/wordprocessingml/2006/main" xmlns:w14="http://schemas.microsoft.com/office/word/2010/wordml" xmlns:wpg="http://schemas.microsoft.com/office/word/2010/wordprocessingGroup" xmlns:wpi="http://schemas.microsoft.com/office/word/2010/wordprocessingInk" xmlns:wne="http://schemas.microsoft.com/office/word/2006/wordml" xmlns:wps="http://schemas.microsoft.com/office/word/2010/wordprocessingShape" mc:Ignorable="w14 wp14">
   <w:body>
     <w:p>
       <w:pPr>
@@ -20,7 +20,7 @@
         <w:fldChar w:fldCharType="separate"/>
       </w:r>
       <w:r>
-        <w:t xml:space="preserve">Output Biomass </w:t>
+        <w:t xml:space="preserve">Output Leaf Biomass </w:t>
       </w:r>
       <w:proofErr w:type="spellStart"/>
       <w:r>
@@ -36,11 +36,21 @@
       <w:r>
         <w:t>v</w:t>
       </w:r>
-      <w:fldSimple w:instr=" DOCPROPERTY  &quot;Extension Version&quot;  \* MERGEFORMAT ">
-        <w:r>
-          <w:t>2.0</w:t>
-        </w:r>
-      </w:fldSimple>
+      <w:r>
+        <w:fldChar w:fldCharType="begin"/>
+      </w:r>
+      <w:r>
+        <w:instrText xml:space="preserve"> DOCPROPERTY  "Extension Version"  \* MERGEFORMAT </w:instrText>
+      </w:r>
+      <w:r>
+        <w:fldChar w:fldCharType="separate"/>
+      </w:r>
+      <w:r>
+        <w:t>1.0</w:t>
+      </w:r>
+      <w:r>
+        <w:fldChar w:fldCharType="end"/>
+      </w:r>
       <w:r>
         <w:t xml:space="preserve"> </w:t>
       </w:r>
@@ -65,80 +75,53 @@
       <w:r>
         <w:t>Robert M. Scheller</w:t>
       </w:r>
-      <w:r>
-        <w:rPr>
-          <w:vertAlign w:val="superscript"/>
-        </w:rPr>
-        <w:t>1</w:t>
-      </w:r>
     </w:p>
     <w:p>
       <w:pPr>
         <w:jc w:val="center"/>
       </w:pPr>
-      <w:r>
-        <w:t>James B. Domingo</w:t>
-      </w:r>
-      <w:r>
-        <w:rPr>
-          <w:vertAlign w:val="superscript"/>
-        </w:rPr>
-        <w:t>2</w:t>
-      </w:r>
     </w:p>
     <w:p>
       <w:pPr>
         <w:jc w:val="center"/>
       </w:pPr>
+      <w:r>
+        <w:t>Portland State University</w:t>
+      </w:r>
     </w:p>
     <w:p>
       <w:pPr>
         <w:jc w:val="center"/>
       </w:pPr>
-      <w:r>
-        <w:rPr>
-          <w:vertAlign w:val="superscript"/>
-        </w:rPr>
-        <w:t>1</w:t>
-      </w:r>
-      <w:r>
-        <w:t>Portland State University</w:t>
-      </w:r>
     </w:p>
     <w:p>
       <w:pPr>
         <w:jc w:val="center"/>
       </w:pPr>
       <w:r>
-        <w:rPr>
-          <w:vertAlign w:val="superscript"/>
-        </w:rPr>
-        <w:t>2</w:t>
-      </w:r>
-      <w:r>
-        <w:t>Green Code, LLC</w:t>
-      </w:r>
-    </w:p>
-    <w:p>
-      <w:pPr>
-        <w:jc w:val="center"/>
-      </w:pPr>
-    </w:p>
-    <w:p>
-      <w:pPr>
-        <w:jc w:val="center"/>
-      </w:pPr>
-      <w:r>
         <w:t xml:space="preserve">Last Revised:  </w:t>
       </w:r>
-      <w:fldSimple w:instr=" SAVEDATE \@ &quot;MMMM d, yyyy&quot; \* MERGEFORMAT ">
-        <w:r>
-          <w:rPr>
-            <w:noProof/>
-          </w:rPr>
-          <w:t>February 12, 2011</w:t>
-        </w:r>
-      </w:fldSimple>
+      <w:r>
+        <w:fldChar w:fldCharType="begin"/>
+      </w:r>
+      <w:r>
+        <w:instrText xml:space="preserve"> SAVEDATE \@ "MMMM d, yyyy" \* MERGEFORMAT </w:instrText>
+      </w:r>
+      <w:r>
+        <w:fldChar w:fldCharType="separate"/>
+      </w:r>
+      <w:r>
+        <w:rPr>
+          <w:noProof/>
+        </w:rPr>
+        <w:t>March 23, 2013</w:t>
+      </w:r>
+      <w:r>
+        <w:rPr>
+          <w:noProof/>
+        </w:rPr>
+        <w:fldChar w:fldCharType="end"/>
+      </w:r>
     </w:p>
     <w:p>
       <w:pPr>
@@ -162,12 +145,7 @@
       <w:pPr>
         <w:pStyle w:val="text"/>
         <w:sectPr>
-          <w:headerReference w:type="even" r:id="rId7"/>
-          <w:headerReference w:type="default" r:id="rId8"/>
-          <w:footerReference w:type="even" r:id="rId9"/>
-          <w:footerReference w:type="default" r:id="rId10"/>
-          <w:headerReference w:type="first" r:id="rId11"/>
-          <w:footerReference w:type="first" r:id="rId12"/>
+          <w:headerReference w:type="default" r:id="rId9"/>
           <w:pgSz w:w="12240" w:h="15840" w:code="1"/>
           <w:pgMar w:top="1627" w:right="1627" w:bottom="2707" w:left="1627" w:header="935" w:footer="720" w:gutter="0"/>
           <w:cols w:space="720"/>
@@ -240,7 +218,7 @@
         </w:rPr>
         <w:fldChar w:fldCharType="separate"/>
       </w:r>
-      <w:hyperlink w:anchor="_Toc285267685" w:history="1">
+      <w:hyperlink w:anchor="_Toc351809910" w:history="1">
         <w:r>
           <w:rPr>
             <w:rStyle w:val="Hyperlink"/>
@@ -286,7 +264,7 @@
             <w:noProof/>
             <w:webHidden/>
           </w:rPr>
-          <w:instrText xml:space="preserve"> PAGEREF _Toc285267685 \h </w:instrText>
+          <w:instrText xml:space="preserve"> PAGEREF _Toc351809910 \h </w:instrText>
         </w:r>
         <w:r>
           <w:rPr>
@@ -331,7 +309,7 @@
           <w:szCs w:val="22"/>
         </w:rPr>
       </w:pPr>
-      <w:hyperlink w:anchor="_Toc285267686" w:history="1">
+      <w:hyperlink w:anchor="_Toc351809911" w:history="1">
         <w:r>
           <w:rPr>
             <w:rStyle w:val="Hyperlink"/>
@@ -353,6 +331,90 @@
             <w:rStyle w:val="Hyperlink"/>
             <w:noProof/>
           </w:rPr>
+          <w:t>What’s new in Version 2.0</w:t>
+        </w:r>
+        <w:r>
+          <w:rPr>
+            <w:noProof/>
+            <w:webHidden/>
+          </w:rPr>
+          <w:tab/>
+        </w:r>
+        <w:r>
+          <w:rPr>
+            <w:noProof/>
+            <w:webHidden/>
+          </w:rPr>
+          <w:fldChar w:fldCharType="begin"/>
+        </w:r>
+        <w:r>
+          <w:rPr>
+            <w:noProof/>
+            <w:webHidden/>
+          </w:rPr>
+          <w:instrText xml:space="preserve"> PAGEREF _Toc351809911 \h </w:instrText>
+        </w:r>
+        <w:r>
+          <w:rPr>
+            <w:noProof/>
+            <w:webHidden/>
+          </w:rPr>
+          <w:fldChar w:fldCharType="separate"/>
+        </w:r>
+        <w:r>
+          <w:rPr>
+            <w:b/>
+            <w:bCs/>
+            <w:noProof/>
+            <w:webHidden/>
+          </w:rPr>
+          <w:t>Error! Bookmark not defined.</w:t>
+        </w:r>
+        <w:r>
+          <w:rPr>
+            <w:noProof/>
+            <w:webHidden/>
+          </w:rPr>
+          <w:fldChar w:fldCharType="end"/>
+        </w:r>
+      </w:hyperlink>
+    </w:p>
+    <w:p>
+      <w:pPr>
+        <w:pStyle w:val="TOC2"/>
+        <w:tabs>
+          <w:tab w:val="left" w:pos="720"/>
+          <w:tab w:val="right" w:leader="dot" w:pos="8976"/>
+        </w:tabs>
+        <w:rPr>
+          <w:rFonts w:asciiTheme="minorHAnsi" w:eastAsiaTheme="minorEastAsia" w:hAnsiTheme="minorHAnsi" w:cstheme="minorBidi"/>
+          <w:noProof/>
+          <w:sz w:val="22"/>
+          <w:szCs w:val="22"/>
+        </w:rPr>
+      </w:pPr>
+      <w:hyperlink w:anchor="_Toc351809912" w:history="1">
+        <w:r>
+          <w:rPr>
+            <w:rStyle w:val="Hyperlink"/>
+            <w:noProof/>
+          </w:rPr>
+          <w:t>1.2</w:t>
+        </w:r>
+        <w:r>
+          <w:rPr>
+            <w:rFonts w:asciiTheme="minorHAnsi" w:eastAsiaTheme="minorEastAsia" w:hAnsiTheme="minorHAnsi" w:cstheme="minorBidi"/>
+            <w:noProof/>
+            <w:sz w:val="22"/>
+            <w:szCs w:val="22"/>
+          </w:rPr>
+          <w:tab/>
+        </w:r>
+        <w:r>
+          <w:rPr>
+            <w:rStyle w:val="Hyperlink"/>
+            <w:noProof/>
+          </w:rPr>
           <w:t>Acknowledgements</w:t>
         </w:r>
         <w:r>
@@ -374,7 +436,7 @@
             <w:noProof/>
             <w:webHidden/>
           </w:rPr>
-          <w:instrText xml:space="preserve"> PAGEREF _Toc285267686 \h </w:instrText>
+          <w:instrText xml:space="preserve"> PAGEREF _Toc351809912 \h </w:instrText>
         </w:r>
         <w:r>
           <w:rPr>
@@ -422,7 +484,7 @@
           <w:szCs w:val="22"/>
         </w:rPr>
       </w:pPr>
-      <w:hyperlink w:anchor="_Toc285267687" w:history="1">
+      <w:hyperlink w:anchor="_Toc351809913" w:history="1">
         <w:r>
           <w:rPr>
             <w:rStyle w:val="Hyperlink"/>
@@ -468,7 +530,7 @@
             <w:noProof/>
             <w:webHidden/>
           </w:rPr>
-          <w:instrText xml:space="preserve"> PAGEREF _Toc285267687 \h </w:instrText>
+          <w:instrText xml:space="preserve"> PAGEREF _Toc351809913 \h </w:instrText>
         </w:r>
         <w:r>
           <w:rPr>
@@ -513,7 +575,7 @@
           <w:szCs w:val="22"/>
         </w:rPr>
       </w:pPr>
-      <w:hyperlink w:anchor="_Toc285267688" w:history="1">
+      <w:hyperlink w:anchor="_Toc351809914" w:history="1">
         <w:r>
           <w:rPr>
             <w:rStyle w:val="Hyperlink"/>
@@ -556,7 +618,7 @@
             <w:noProof/>
             <w:webHidden/>
           </w:rPr>
-          <w:instrText xml:space="preserve"> PAGEREF _Toc285267688 \h </w:instrText>
+          <w:instrText xml:space="preserve"> PAGEREF _Toc351809914 \h </w:instrText>
         </w:r>
         <w:r>
           <w:rPr>
@@ -601,7 +663,7 @@
           <w:szCs w:val="22"/>
         </w:rPr>
       </w:pPr>
-      <w:hyperlink w:anchor="_Toc285267689" w:history="1">
+      <w:hyperlink w:anchor="_Toc351809915" w:history="1">
         <w:r>
           <w:rPr>
             <w:rStyle w:val="Hyperlink"/>
@@ -644,7 +706,7 @@
             <w:noProof/>
             <w:webHidden/>
           </w:rPr>
-          <w:instrText xml:space="preserve"> PAGEREF _Toc285267689 \h </w:instrText>
+          <w:instrText xml:space="preserve"> PAGEREF _Toc351809915 \h </w:instrText>
         </w:r>
         <w:r>
           <w:rPr>
@@ -689,7 +751,7 @@
           <w:szCs w:val="22"/>
         </w:rPr>
       </w:pPr>
-      <w:hyperlink w:anchor="_Toc285267690" w:history="1">
+      <w:hyperlink w:anchor="_Toc351809916" w:history="1">
         <w:r>
           <w:rPr>
             <w:rStyle w:val="Hyperlink"/>
@@ -732,7 +794,7 @@
             <w:noProof/>
             <w:webHidden/>
           </w:rPr>
-          <w:instrText xml:space="preserve"> PAGEREF _Toc285267690 \h </w:instrText>
+          <w:instrText xml:space="preserve"> PAGEREF _Toc351809916 \h </w:instrText>
         </w:r>
         <w:r>
           <w:rPr>
@@ -777,7 +839,7 @@
           <w:szCs w:val="22"/>
         </w:rPr>
       </w:pPr>
-      <w:hyperlink w:anchor="_Toc285267691" w:history="1">
+      <w:hyperlink w:anchor="_Toc351809917" w:history="1">
         <w:r>
           <w:rPr>
             <w:rStyle w:val="Hyperlink"/>
@@ -820,7 +882,7 @@
             <w:noProof/>
             <w:webHidden/>
           </w:rPr>
-          <w:instrText xml:space="preserve"> PAGEREF _Toc285267691 \h </w:instrText>
+          <w:instrText xml:space="preserve"> PAGEREF _Toc351809917 \h </w:instrText>
         </w:r>
         <w:r>
           <w:rPr>
@@ -876,7 +938,7 @@
         <w:pStyle w:val="Heading1"/>
       </w:pPr>
       <w:bookmarkStart w:id="1" w:name="_Toc102232953"/>
-      <w:bookmarkStart w:id="2" w:name="_Toc285267685"/>
+      <w:bookmarkStart w:id="2" w:name="_Toc351809910"/>
       <w:r>
         <w:lastRenderedPageBreak/>
         <w:t>Introduction</w:t>
@@ -906,22 +968,14 @@
           <w:b/>
           <w:bCs/>
         </w:rPr>
-        <w:t xml:space="preserve">Output Biomass </w:t>
+        <w:t xml:space="preserve">Output Leaf Biomass </w:t>
       </w:r>
       <w:proofErr w:type="spellStart"/>
       <w:r>
-        <w:rPr>
-          <w:b/>
-          <w:bCs/>
-        </w:rPr>
         <w:t>Reclass</w:t>
       </w:r>
       <w:proofErr w:type="spellEnd"/>
       <w:r>
-        <w:rPr>
-          <w:b/>
-          <w:bCs/>
-        </w:rPr>
         <w:t xml:space="preserve"> </w:t>
       </w:r>
       <w:r>
@@ -956,7 +1010,19 @@
         <w:pStyle w:val="textbody"/>
       </w:pPr>
       <w:r>
-        <w:t>The output extension described herein uses cohort information at each site to classify every active site into a forest type defined by the User (see below).  A dominance value is calculated for each species.  The dominance value will be equal to the total biomass (B) (Mg/ha) for the species or [B * -1], as determined by the User.</w:t>
+        <w:t>The output extension described herein uses cohort information at each site to classify every active site into a forest type defined by the User (see below).  A dominance value is calculated for each species.  The dominance value will be equal to the total biomass (B) (g/</w:t>
+      </w:r>
+      <w:r>
+        <w:t>m</w:t>
+      </w:r>
+      <w:r>
+        <w:rPr>
+          <w:vertAlign w:val="superscript"/>
+        </w:rPr>
+        <w:t>2</w:t>
+      </w:r>
+      <w:r>
+        <w:t>) for the species or [B * -1], as determined by the User.</w:t>
       </w:r>
     </w:p>
     <w:p>
@@ -972,31 +1038,7 @@
         <w:pStyle w:val="Heading2"/>
       </w:pPr>
       <w:bookmarkStart w:id="3" w:name="_Toc113769710"/>
-      <w:bookmarkStart w:id="4" w:name="_Toc285267686"/>
-      <w:r>
-        <w:t>What’s new in Version 2.0</w:t>
-      </w:r>
-    </w:p>
-    <w:p>
-      <w:pPr>
-        <w:pStyle w:val="textbody"/>
-      </w:pPr>
-      <w:r>
-        <w:t xml:space="preserve">Output Biomass </w:t>
-      </w:r>
-      <w:proofErr w:type="spellStart"/>
-      <w:r>
-        <w:t>Reclass</w:t>
-      </w:r>
-      <w:proofErr w:type="spellEnd"/>
-      <w:r>
-        <w:t xml:space="preserve"> is now compatible with LANDIS-II v6.0.</w:t>
-      </w:r>
-    </w:p>
-    <w:p>
-      <w:pPr>
-        <w:pStyle w:val="Heading2"/>
-      </w:pPr>
+      <w:bookmarkStart w:id="4" w:name="_Toc351809912"/>
       <w:r>
         <w:t>Acknowledgements</w:t>
       </w:r>
@@ -1016,7 +1058,7 @@
         <w:pStyle w:val="Heading1"/>
       </w:pPr>
       <w:bookmarkStart w:id="5" w:name="_Toc102232959"/>
-      <w:bookmarkStart w:id="6" w:name="_Toc285267687"/>
+      <w:bookmarkStart w:id="6" w:name="_Toc351809913"/>
       <w:r>
         <w:lastRenderedPageBreak/>
         <w:t>Input File</w:t>
@@ -1047,7 +1089,7 @@
         <w:pStyle w:val="Heading2"/>
       </w:pPr>
       <w:bookmarkStart w:id="7" w:name="_Toc137360005"/>
-      <w:bookmarkStart w:id="8" w:name="_Toc285267688"/>
+      <w:bookmarkStart w:id="8" w:name="_Toc351809914"/>
       <w:proofErr w:type="spellStart"/>
       <w:r>
         <w:t>LandisData</w:t>
@@ -1061,7 +1103,12 @@
         <w:pStyle w:val="textbody"/>
       </w:pPr>
       <w:r>
-        <w:t>The first parameter is the title of the input file:</w:t>
+        <w:t xml:space="preserve">The first parameter is the title of the input </w:t>
+      </w:r>
+      <w:bookmarkStart w:id="9" w:name="_GoBack"/>
+      <w:bookmarkEnd w:id="9"/>
+      <w:r>
+        <w:t>file:</w:t>
       </w:r>
     </w:p>
     <w:p>
@@ -1077,25 +1124,28 @@
         <w:tab/>
         <w:t>“</w:t>
       </w:r>
+      <w:r>
+        <w:t xml:space="preserve">Output Leaf Biomass </w:t>
+      </w:r>
       <w:proofErr w:type="spellStart"/>
       <w:r>
         <w:t>Reclass</w:t>
       </w:r>
       <w:proofErr w:type="spellEnd"/>
       <w:r>
-        <w:t xml:space="preserve"> Biomass Output”</w:t>
+        <w:t>”</w:t>
       </w:r>
     </w:p>
     <w:p>
       <w:pPr>
         <w:pStyle w:val="Heading2"/>
       </w:pPr>
-      <w:bookmarkStart w:id="9" w:name="_Toc285267689"/>
+      <w:bookmarkStart w:id="10" w:name="_Toc351809915"/>
       <w:proofErr w:type="spellStart"/>
       <w:r>
         <w:t>Timestep</w:t>
       </w:r>
-      <w:bookmarkEnd w:id="9"/>
+      <w:bookmarkEnd w:id="10"/>
       <w:proofErr w:type="spellEnd"/>
     </w:p>
     <w:p>
@@ -1124,7 +1174,7 @@
       <w:pPr>
         <w:pStyle w:val="Heading2"/>
       </w:pPr>
-      <w:bookmarkStart w:id="10" w:name="_Toc285267690"/>
+      <w:bookmarkStart w:id="11" w:name="_Toc351809916"/>
       <w:proofErr w:type="spellStart"/>
       <w:r>
         <w:t>Reclass</w:t>
@@ -1133,7 +1183,7 @@
       <w:r>
         <w:t xml:space="preserve"> Map Descriptions</w:t>
       </w:r>
-      <w:bookmarkEnd w:id="10"/>
+      <w:bookmarkEnd w:id="11"/>
     </w:p>
     <w:p>
       <w:pPr>
@@ -1158,7 +1208,7 @@
       <w:tblPr>
         <w:tblW w:w="0" w:type="auto"/>
         <w:tblInd w:w="1122" w:type="dxa"/>
-        <w:tblLook w:val="0000"/>
+        <w:tblLook w:val="0000" w:firstRow="0" w:lastRow="0" w:firstColumn="0" w:lastColumn="0" w:noHBand="0" w:noVBand="0"/>
       </w:tblPr>
       <w:tblGrid>
         <w:gridCol w:w="2746"/>
@@ -1754,23 +1804,13 @@
         <w:pStyle w:val="textbody"/>
       </w:pPr>
       <w:r>
-        <w:t xml:space="preserve">If a site </w:t>
-      </w:r>
-      <w:proofErr w:type="spellStart"/>
-      <w:r>
-        <w:t>can not</w:t>
-      </w:r>
-      <w:proofErr w:type="spellEnd"/>
-      <w:r>
-        <w:t xml:space="preserve"> be classified, or is </w:t>
-      </w:r>
-      <w:proofErr w:type="spellStart"/>
-      <w:r>
-        <w:t>unforested</w:t>
-      </w:r>
-      <w:proofErr w:type="spellEnd"/>
-      <w:r>
-        <w:t xml:space="preserve">, the default value is zero (0).  Otherwise, the map numbering will follow the order of the forest types (e.g., </w:t>
+        <w:t xml:space="preserve">If a site cannot be classified, or is </w:t>
+      </w:r>
+      <w:r>
+        <w:t xml:space="preserve">not </w:t>
+      </w:r>
+      <w:r>
+        <w:t xml:space="preserve">forested, the default value is zero (0).  Otherwise, the map numbering will follow the order of the forest types (e.g., </w:t>
       </w:r>
       <w:proofErr w:type="spellStart"/>
       <w:r>
@@ -1825,11 +1865,11 @@
       <w:pPr>
         <w:pStyle w:val="Heading2"/>
       </w:pPr>
-      <w:bookmarkStart w:id="11" w:name="_Toc285267691"/>
+      <w:bookmarkStart w:id="12" w:name="_Toc351809917"/>
       <w:r>
         <w:t>Map Names</w:t>
       </w:r>
-      <w:bookmarkEnd w:id="11"/>
+      <w:bookmarkEnd w:id="12"/>
     </w:p>
     <w:p>
       <w:pPr>
@@ -2017,8 +2057,8 @@
       <w:proofErr w:type="spellEnd"/>
     </w:p>
     <w:sectPr>
-      <w:headerReference w:type="default" r:id="rId13"/>
-      <w:footerReference w:type="default" r:id="rId14"/>
+      <w:headerReference w:type="default" r:id="rId10"/>
+      <w:footerReference w:type="default" r:id="rId11"/>
       <w:pgSz w:w="12240" w:h="15840" w:code="1"/>
       <w:pgMar w:top="1627" w:right="1627" w:bottom="2707" w:left="1627" w:header="935" w:footer="720" w:gutter="0"/>
       <w:pgNumType w:start="1"/>
@@ -2030,7 +2070,7 @@
 </file>
 
 <file path=word/endnotes.xml><?xml version="1.0" encoding="utf-8"?>
-<w:endnotes xmlns:ve="http://schemas.openxmlformats.org/markup-compatibility/2006" xmlns:o="urn:schemas-microsoft-com:office:office" xmlns:r="http://schemas.openxmlformats.org/officeDocument/2006/relationships" xmlns:m="http://schemas.openxmlformats.org/officeDocument/2006/math" xmlns:v="urn:schemas-microsoft-com:vml" xmlns:wp="http://schemas.openxmlformats.org/drawingml/2006/wordprocessingDrawing" xmlns:w10="urn:schemas-microsoft-com:office:word" xmlns:w="http://schemas.openxmlformats.org/wordprocessingml/2006/main" xmlns:wne="http://schemas.microsoft.com/office/word/2006/wordml">
+<w:endnotes xmlns:wpc="http://schemas.microsoft.com/office/word/2010/wordprocessingCanvas" xmlns:mc="http://schemas.openxmlformats.org/markup-compatibility/2006" xmlns:o="urn:schemas-microsoft-com:office:office" xmlns:r="http://schemas.openxmlformats.org/officeDocument/2006/relationships" xmlns:m="http://schemas.openxmlformats.org/officeDocument/2006/math" xmlns:v="urn:schemas-microsoft-com:vml" xmlns:wp14="http://schemas.microsoft.com/office/word/2010/wordprocessingDrawing" xmlns:wp="http://schemas.openxmlformats.org/drawingml/2006/wordprocessingDrawing" xmlns:w10="urn:schemas-microsoft-com:office:word" xmlns:w="http://schemas.openxmlformats.org/wordprocessingml/2006/main" xmlns:w14="http://schemas.microsoft.com/office/word/2010/wordml" xmlns:wpg="http://schemas.microsoft.com/office/word/2010/wordprocessingGroup" xmlns:wpi="http://schemas.microsoft.com/office/word/2010/wordprocessingInk" xmlns:wne="http://schemas.microsoft.com/office/word/2006/wordml" xmlns:wps="http://schemas.microsoft.com/office/word/2010/wordprocessingShape" mc:Ignorable="w14 wp14">
   <w:endnote w:type="separator" w:id="-1">
     <w:p>
       <w:r>
@@ -2049,37 +2089,7 @@
 </file>
 
 <file path=word/footer1.xml><?xml version="1.0" encoding="utf-8"?>
-<w:ftr xmlns:ve="http://schemas.openxmlformats.org/markup-compatibility/2006" xmlns:o="urn:schemas-microsoft-com:office:office" xmlns:r="http://schemas.openxmlformats.org/officeDocument/2006/relationships" xmlns:m="http://schemas.openxmlformats.org/officeDocument/2006/math" xmlns:v="urn:schemas-microsoft-com:vml" xmlns:wp="http://schemas.openxmlformats.org/drawingml/2006/wordprocessingDrawing" xmlns:w10="urn:schemas-microsoft-com:office:word" xmlns:w="http://schemas.openxmlformats.org/wordprocessingml/2006/main" xmlns:wne="http://schemas.microsoft.com/office/word/2006/wordml">
-  <w:p>
-    <w:pPr>
-      <w:pStyle w:val="Footer"/>
-    </w:pPr>
-  </w:p>
-</w:ftr>
-</file>
-
-<file path=word/footer2.xml><?xml version="1.0" encoding="utf-8"?>
-<w:ftr xmlns:ve="http://schemas.openxmlformats.org/markup-compatibility/2006" xmlns:o="urn:schemas-microsoft-com:office:office" xmlns:r="http://schemas.openxmlformats.org/officeDocument/2006/relationships" xmlns:m="http://schemas.openxmlformats.org/officeDocument/2006/math" xmlns:v="urn:schemas-microsoft-com:vml" xmlns:wp="http://schemas.openxmlformats.org/drawingml/2006/wordprocessingDrawing" xmlns:w10="urn:schemas-microsoft-com:office:word" xmlns:w="http://schemas.openxmlformats.org/wordprocessingml/2006/main" xmlns:wne="http://schemas.microsoft.com/office/word/2006/wordml">
-  <w:p>
-    <w:pPr>
-      <w:pStyle w:val="Footer"/>
-    </w:pPr>
-  </w:p>
-</w:ftr>
-</file>
-
-<file path=word/footer3.xml><?xml version="1.0" encoding="utf-8"?>
-<w:ftr xmlns:ve="http://schemas.openxmlformats.org/markup-compatibility/2006" xmlns:o="urn:schemas-microsoft-com:office:office" xmlns:r="http://schemas.openxmlformats.org/officeDocument/2006/relationships" xmlns:m="http://schemas.openxmlformats.org/officeDocument/2006/math" xmlns:v="urn:schemas-microsoft-com:vml" xmlns:wp="http://schemas.openxmlformats.org/drawingml/2006/wordprocessingDrawing" xmlns:w10="urn:schemas-microsoft-com:office:word" xmlns:w="http://schemas.openxmlformats.org/wordprocessingml/2006/main" xmlns:wne="http://schemas.microsoft.com/office/word/2006/wordml">
-  <w:p>
-    <w:pPr>
-      <w:pStyle w:val="Footer"/>
-    </w:pPr>
-  </w:p>
-</w:ftr>
-</file>
-
-<file path=word/footer4.xml><?xml version="1.0" encoding="utf-8"?>
-<w:ftr xmlns:ve="http://schemas.openxmlformats.org/markup-compatibility/2006" xmlns:o="urn:schemas-microsoft-com:office:office" xmlns:r="http://schemas.openxmlformats.org/officeDocument/2006/relationships" xmlns:m="http://schemas.openxmlformats.org/officeDocument/2006/math" xmlns:v="urn:schemas-microsoft-com:vml" xmlns:wp="http://schemas.openxmlformats.org/drawingml/2006/wordprocessingDrawing" xmlns:w10="urn:schemas-microsoft-com:office:word" xmlns:w="http://schemas.openxmlformats.org/wordprocessingml/2006/main" xmlns:wne="http://schemas.microsoft.com/office/word/2006/wordml">
+<w:ftr xmlns:wpc="http://schemas.microsoft.com/office/word/2010/wordprocessingCanvas" xmlns:mc="http://schemas.openxmlformats.org/markup-compatibility/2006" xmlns:o="urn:schemas-microsoft-com:office:office" xmlns:r="http://schemas.openxmlformats.org/officeDocument/2006/relationships" xmlns:m="http://schemas.openxmlformats.org/officeDocument/2006/math" xmlns:v="urn:schemas-microsoft-com:vml" xmlns:wp14="http://schemas.microsoft.com/office/word/2010/wordprocessingDrawing" xmlns:wp="http://schemas.openxmlformats.org/drawingml/2006/wordprocessingDrawing" xmlns:w10="urn:schemas-microsoft-com:office:word" xmlns:w="http://schemas.openxmlformats.org/wordprocessingml/2006/main" xmlns:w14="http://schemas.microsoft.com/office/word/2010/wordml" xmlns:wpg="http://schemas.microsoft.com/office/word/2010/wordprocessingGroup" xmlns:wpi="http://schemas.microsoft.com/office/word/2010/wordprocessingInk" xmlns:wne="http://schemas.microsoft.com/office/word/2006/wordml" xmlns:wps="http://schemas.microsoft.com/office/word/2010/wordprocessingShape" mc:Ignorable="w14 wp14">
   <w:p>
     <w:pPr>
       <w:pStyle w:val="Footer"/>
@@ -2124,7 +2134,7 @@
         <w:rFonts w:ascii="Arial" w:hAnsi="Arial" w:cs="Arial"/>
         <w:noProof/>
       </w:rPr>
-      <w:t>1</w:t>
+      <w:t>3</w:t>
     </w:r>
     <w:r>
       <w:rPr>
@@ -2143,7 +2153,7 @@
 </file>
 
 <file path=word/footnotes.xml><?xml version="1.0" encoding="utf-8"?>
-<w:footnotes xmlns:ve="http://schemas.openxmlformats.org/markup-compatibility/2006" xmlns:o="urn:schemas-microsoft-com:office:office" xmlns:r="http://schemas.openxmlformats.org/officeDocument/2006/relationships" xmlns:m="http://schemas.openxmlformats.org/officeDocument/2006/math" xmlns:v="urn:schemas-microsoft-com:vml" xmlns:wp="http://schemas.openxmlformats.org/drawingml/2006/wordprocessingDrawing" xmlns:w10="urn:schemas-microsoft-com:office:word" xmlns:w="http://schemas.openxmlformats.org/wordprocessingml/2006/main" xmlns:wne="http://schemas.microsoft.com/office/word/2006/wordml">
+<w:footnotes xmlns:wpc="http://schemas.microsoft.com/office/word/2010/wordprocessingCanvas" xmlns:mc="http://schemas.openxmlformats.org/markup-compatibility/2006" xmlns:o="urn:schemas-microsoft-com:office:office" xmlns:r="http://schemas.openxmlformats.org/officeDocument/2006/relationships" xmlns:m="http://schemas.openxmlformats.org/officeDocument/2006/math" xmlns:v="urn:schemas-microsoft-com:vml" xmlns:wp14="http://schemas.microsoft.com/office/word/2010/wordprocessingDrawing" xmlns:wp="http://schemas.openxmlformats.org/drawingml/2006/wordprocessingDrawing" xmlns:w10="urn:schemas-microsoft-com:office:word" xmlns:w="http://schemas.openxmlformats.org/wordprocessingml/2006/main" xmlns:w14="http://schemas.microsoft.com/office/word/2010/wordml" xmlns:wpg="http://schemas.microsoft.com/office/word/2010/wordprocessingGroup" xmlns:wpi="http://schemas.microsoft.com/office/word/2010/wordprocessingInk" xmlns:wne="http://schemas.microsoft.com/office/word/2006/wordml" xmlns:wps="http://schemas.microsoft.com/office/word/2010/wordprocessingShape" mc:Ignorable="w14 wp14">
   <w:footnote w:type="separator" w:id="-1">
     <w:p>
       <w:r>
@@ -2162,17 +2172,7 @@
 </file>
 
 <file path=word/header1.xml><?xml version="1.0" encoding="utf-8"?>
-<w:hdr xmlns:ve="http://schemas.openxmlformats.org/markup-compatibility/2006" xmlns:o="urn:schemas-microsoft-com:office:office" xmlns:r="http://schemas.openxmlformats.org/officeDocument/2006/relationships" xmlns:m="http://schemas.openxmlformats.org/officeDocument/2006/math" xmlns:v="urn:schemas-microsoft-com:vml" xmlns:wp="http://schemas.openxmlformats.org/drawingml/2006/wordprocessingDrawing" xmlns:w10="urn:schemas-microsoft-com:office:word" xmlns:w="http://schemas.openxmlformats.org/wordprocessingml/2006/main" xmlns:wne="http://schemas.microsoft.com/office/word/2006/wordml">
-  <w:p>
-    <w:pPr>
-      <w:pStyle w:val="Header"/>
-    </w:pPr>
-  </w:p>
-</w:hdr>
-</file>
-
-<file path=word/header2.xml><?xml version="1.0" encoding="utf-8"?>
-<w:hdr xmlns:ve="http://schemas.openxmlformats.org/markup-compatibility/2006" xmlns:o="urn:schemas-microsoft-com:office:office" xmlns:r="http://schemas.openxmlformats.org/officeDocument/2006/relationships" xmlns:m="http://schemas.openxmlformats.org/officeDocument/2006/math" xmlns:v="urn:schemas-microsoft-com:vml" xmlns:wp="http://schemas.openxmlformats.org/drawingml/2006/wordprocessingDrawing" xmlns:w10="urn:schemas-microsoft-com:office:word" xmlns:w="http://schemas.openxmlformats.org/wordprocessingml/2006/main" xmlns:wne="http://schemas.microsoft.com/office/word/2006/wordml">
+<w:hdr xmlns:wpc="http://schemas.microsoft.com/office/word/2010/wordprocessingCanvas" xmlns:mc="http://schemas.openxmlformats.org/markup-compatibility/2006" xmlns:o="urn:schemas-microsoft-com:office:office" xmlns:r="http://schemas.openxmlformats.org/officeDocument/2006/relationships" xmlns:m="http://schemas.openxmlformats.org/officeDocument/2006/math" xmlns:v="urn:schemas-microsoft-com:vml" xmlns:wp14="http://schemas.microsoft.com/office/word/2010/wordprocessingDrawing" xmlns:wp="http://schemas.openxmlformats.org/drawingml/2006/wordprocessingDrawing" xmlns:w10="urn:schemas-microsoft-com:office:word" xmlns:w="http://schemas.openxmlformats.org/wordprocessingml/2006/main" xmlns:w14="http://schemas.microsoft.com/office/word/2010/wordml" xmlns:wpg="http://schemas.microsoft.com/office/word/2010/wordprocessingGroup" xmlns:wpi="http://schemas.microsoft.com/office/word/2010/wordprocessingInk" xmlns:wne="http://schemas.microsoft.com/office/word/2006/wordml" xmlns:wps="http://schemas.microsoft.com/office/word/2010/wordprocessingShape" mc:Ignorable="w14 wp14">
   <w:p>
     <w:pPr>
       <w:pStyle w:val="Header"/>
@@ -2191,18 +2191,8 @@
 </w:hdr>
 </file>
 
-<file path=word/header3.xml><?xml version="1.0" encoding="utf-8"?>
-<w:hdr xmlns:ve="http://schemas.openxmlformats.org/markup-compatibility/2006" xmlns:o="urn:schemas-microsoft-com:office:office" xmlns:r="http://schemas.openxmlformats.org/officeDocument/2006/relationships" xmlns:m="http://schemas.openxmlformats.org/officeDocument/2006/math" xmlns:v="urn:schemas-microsoft-com:vml" xmlns:wp="http://schemas.openxmlformats.org/drawingml/2006/wordprocessingDrawing" xmlns:w10="urn:schemas-microsoft-com:office:word" xmlns:w="http://schemas.openxmlformats.org/wordprocessingml/2006/main" xmlns:wne="http://schemas.microsoft.com/office/word/2006/wordml">
-  <w:p>
-    <w:pPr>
-      <w:pStyle w:val="Header"/>
-    </w:pPr>
-  </w:p>
-</w:hdr>
-</file>
-
-<file path=word/header4.xml><?xml version="1.0" encoding="utf-8"?>
-<w:hdr xmlns:ve="http://schemas.openxmlformats.org/markup-compatibility/2006" xmlns:o="urn:schemas-microsoft-com:office:office" xmlns:r="http://schemas.openxmlformats.org/officeDocument/2006/relationships" xmlns:m="http://schemas.openxmlformats.org/officeDocument/2006/math" xmlns:v="urn:schemas-microsoft-com:vml" xmlns:wp="http://schemas.openxmlformats.org/drawingml/2006/wordprocessingDrawing" xmlns:w10="urn:schemas-microsoft-com:office:word" xmlns:w="http://schemas.openxmlformats.org/wordprocessingml/2006/main" xmlns:wne="http://schemas.microsoft.com/office/word/2006/wordml">
+<file path=word/header2.xml><?xml version="1.0" encoding="utf-8"?>
+<w:hdr xmlns:wpc="http://schemas.microsoft.com/office/word/2010/wordprocessingCanvas" xmlns:mc="http://schemas.openxmlformats.org/markup-compatibility/2006" xmlns:o="urn:schemas-microsoft-com:office:office" xmlns:r="http://schemas.openxmlformats.org/officeDocument/2006/relationships" xmlns:m="http://schemas.openxmlformats.org/officeDocument/2006/math" xmlns:v="urn:schemas-microsoft-com:vml" xmlns:wp14="http://schemas.microsoft.com/office/word/2010/wordprocessingDrawing" xmlns:wp="http://schemas.openxmlformats.org/drawingml/2006/wordprocessingDrawing" xmlns:w10="urn:schemas-microsoft-com:office:word" xmlns:w="http://schemas.openxmlformats.org/wordprocessingml/2006/main" xmlns:w14="http://schemas.microsoft.com/office/word/2010/wordml" xmlns:wpg="http://schemas.microsoft.com/office/word/2010/wordprocessingGroup" xmlns:wpi="http://schemas.microsoft.com/office/word/2010/wordprocessingInk" xmlns:wne="http://schemas.microsoft.com/office/word/2006/wordml" xmlns:wps="http://schemas.microsoft.com/office/word/2010/wordprocessingShape" mc:Ignorable="w14 wp14">
   <w:p>
     <w:pPr>
       <w:pStyle w:val="Header"/>
@@ -2223,7 +2213,7 @@
       <w:fldChar w:fldCharType="separate"/>
     </w:r>
     <w:r>
-      <w:t xml:space="preserve">Output Biomass </w:t>
+      <w:t xml:space="preserve">Output Leaf Biomass </w:t>
     </w:r>
     <w:proofErr w:type="spellStart"/>
     <w:r>
@@ -2239,11 +2229,21 @@
     <w:r>
       <w:t xml:space="preserve"> v</w:t>
     </w:r>
-    <w:fldSimple w:instr=" DOCPROPERTY  &quot;Extension Version&quot;  \* MERGEFORMAT ">
-      <w:r>
-        <w:t>2.0</w:t>
-      </w:r>
-    </w:fldSimple>
+    <w:r>
+      <w:fldChar w:fldCharType="begin"/>
+    </w:r>
+    <w:r>
+      <w:instrText xml:space="preserve"> DOCPROPERTY  "Extension Version"  \* MERGEFORMAT </w:instrText>
+    </w:r>
+    <w:r>
+      <w:fldChar w:fldCharType="separate"/>
+    </w:r>
+    <w:r>
+      <w:t>1.0</w:t>
+    </w:r>
+    <w:r>
+      <w:fldChar w:fldCharType="end"/>
+    </w:r>
     <w:r>
       <w:tab/>
     </w:r>
@@ -2259,7 +2259,7 @@
 </file>
 
 <file path=word/numbering.xml><?xml version="1.0" encoding="utf-8"?>
-<w:numbering xmlns:ve="http://schemas.openxmlformats.org/markup-compatibility/2006" xmlns:o="urn:schemas-microsoft-com:office:office" xmlns:r="http://schemas.openxmlformats.org/officeDocument/2006/relationships" xmlns:m="http://schemas.openxmlformats.org/officeDocument/2006/math" xmlns:v="urn:schemas-microsoft-com:vml" xmlns:wp="http://schemas.openxmlformats.org/drawingml/2006/wordprocessingDrawing" xmlns:w10="urn:schemas-microsoft-com:office:word" xmlns:w="http://schemas.openxmlformats.org/wordprocessingml/2006/main" xmlns:wne="http://schemas.microsoft.com/office/word/2006/wordml">
+<w:numbering xmlns:wpc="http://schemas.microsoft.com/office/word/2010/wordprocessingCanvas" xmlns:mc="http://schemas.openxmlformats.org/markup-compatibility/2006" xmlns:o="urn:schemas-microsoft-com:office:office" xmlns:r="http://schemas.openxmlformats.org/officeDocument/2006/relationships" xmlns:m="http://schemas.openxmlformats.org/officeDocument/2006/math" xmlns:v="urn:schemas-microsoft-com:vml" xmlns:wp14="http://schemas.microsoft.com/office/word/2010/wordprocessingDrawing" xmlns:wp="http://schemas.openxmlformats.org/drawingml/2006/wordprocessingDrawing" xmlns:w10="urn:schemas-microsoft-com:office:word" xmlns:w="http://schemas.openxmlformats.org/wordprocessingml/2006/main" xmlns:w14="http://schemas.microsoft.com/office/word/2010/wordml" xmlns:wpg="http://schemas.microsoft.com/office/word/2010/wordprocessingGroup" xmlns:wpi="http://schemas.microsoft.com/office/word/2010/wordprocessingInk" xmlns:wne="http://schemas.microsoft.com/office/word/2006/wordml" xmlns:wps="http://schemas.microsoft.com/office/word/2010/wordprocessingShape" mc:Ignorable="w14 wp14">
   <w:abstractNum w:abstractNumId="0">
     <w:nsid w:val="027F602A"/>
     <w:multiLevelType w:val="multilevel"/>
@@ -2582,7 +2582,7 @@
 </file>
 
 <file path=word/styles.xml><?xml version="1.0" encoding="utf-8"?>
-<w:styles xmlns:r="http://schemas.openxmlformats.org/officeDocument/2006/relationships" xmlns:w="http://schemas.openxmlformats.org/wordprocessingml/2006/main">
+<w:styles xmlns:mc="http://schemas.openxmlformats.org/markup-compatibility/2006" xmlns:r="http://schemas.openxmlformats.org/officeDocument/2006/relationships" xmlns:w="http://schemas.openxmlformats.org/wordprocessingml/2006/main" xmlns:w14="http://schemas.microsoft.com/office/word/2010/wordml" mc:Ignorable="w14">
   <w:docDefaults>
     <w:rPrDefault>
       <w:rPr>
@@ -3070,7 +3070,1141 @@
     <w:uiPriority w:val="99"/>
     <w:semiHidden/>
     <w:unhideWhenUsed/>
+    <w:tblPr>
+      <w:tblInd w:w="0" w:type="dxa"/>
+      <w:tblCellMar>
+        <w:top w:w="0" w:type="dxa"/>
+        <w:left w:w="108" w:type="dxa"/>
+        <w:bottom w:w="0" w:type="dxa"/>
+        <w:right w:w="108" w:type="dxa"/>
+      </w:tblCellMar>
+    </w:tblPr>
+  </w:style>
+  <w:style w:type="numbering" w:default="1" w:styleId="NoList">
+    <w:name w:val="No List"/>
+    <w:uiPriority w:val="99"/>
+    <w:semiHidden/>
+    <w:unhideWhenUsed/>
+  </w:style>
+  <w:style w:type="character" w:customStyle="1" w:styleId="Heading1Char">
+    <w:name w:val="Heading 1 Char"/>
+    <w:basedOn w:val="DefaultParagraphFont"/>
+    <w:link w:val="Heading1"/>
+    <w:uiPriority w:val="99"/>
+    <w:rsid w:val="00A1793D"/>
+    <w:rPr>
+      <w:rFonts w:ascii="Verdana" w:hAnsi="Verdana" w:cs="Verdana"/>
+      <w:kern w:val="32"/>
+      <w:sz w:val="32"/>
+      <w:szCs w:val="32"/>
+    </w:rPr>
+  </w:style>
+  <w:style w:type="character" w:customStyle="1" w:styleId="Heading2Char">
+    <w:name w:val="Heading 2 Char"/>
+    <w:basedOn w:val="DefaultParagraphFont"/>
+    <w:link w:val="Heading2"/>
+    <w:uiPriority w:val="99"/>
+    <w:rsid w:val="00A1793D"/>
+    <w:rPr>
+      <w:rFonts w:ascii="Verdana" w:hAnsi="Verdana" w:cs="Verdana"/>
+      <w:sz w:val="28"/>
+      <w:szCs w:val="28"/>
+    </w:rPr>
+  </w:style>
+  <w:style w:type="character" w:customStyle="1" w:styleId="Heading3Char">
+    <w:name w:val="Heading 3 Char"/>
+    <w:basedOn w:val="DefaultParagraphFont"/>
+    <w:link w:val="Heading3"/>
+    <w:uiPriority w:val="99"/>
+    <w:rsid w:val="00A1793D"/>
+    <w:rPr>
+      <w:rFonts w:ascii="Verdana" w:hAnsi="Verdana" w:cs="Verdana"/>
+      <w:sz w:val="24"/>
+      <w:szCs w:val="24"/>
+    </w:rPr>
+  </w:style>
+  <w:style w:type="character" w:customStyle="1" w:styleId="Heading4Char">
+    <w:name w:val="Heading 4 Char"/>
+    <w:basedOn w:val="DefaultParagraphFont"/>
+    <w:link w:val="Heading4"/>
+    <w:uiPriority w:val="99"/>
+    <w:rsid w:val="00A1793D"/>
+    <w:rPr>
+      <w:rFonts w:ascii="Verdana" w:hAnsi="Verdana" w:cs="Verdana"/>
+    </w:rPr>
+  </w:style>
+  <w:style w:type="character" w:customStyle="1" w:styleId="Heading5Char">
+    <w:name w:val="Heading 5 Char"/>
+    <w:basedOn w:val="DefaultParagraphFont"/>
+    <w:link w:val="Heading5"/>
+    <w:uiPriority w:val="99"/>
+    <w:rsid w:val="00A1793D"/>
+    <w:rPr>
+      <w:b/>
+      <w:bCs/>
+      <w:i/>
+      <w:iCs/>
+      <w:sz w:val="26"/>
+      <w:szCs w:val="26"/>
+    </w:rPr>
+  </w:style>
+  <w:style w:type="character" w:customStyle="1" w:styleId="Heading6Char">
+    <w:name w:val="Heading 6 Char"/>
+    <w:basedOn w:val="DefaultParagraphFont"/>
+    <w:link w:val="Heading6"/>
+    <w:uiPriority w:val="99"/>
+    <w:rsid w:val="00A1793D"/>
+    <w:rPr>
+      <w:b/>
+      <w:bCs/>
+    </w:rPr>
+  </w:style>
+  <w:style w:type="character" w:customStyle="1" w:styleId="Heading7Char">
+    <w:name w:val="Heading 7 Char"/>
+    <w:basedOn w:val="DefaultParagraphFont"/>
+    <w:link w:val="Heading7"/>
+    <w:uiPriority w:val="99"/>
+    <w:rsid w:val="00A1793D"/>
+    <w:rPr>
+      <w:sz w:val="24"/>
+      <w:szCs w:val="24"/>
+    </w:rPr>
+  </w:style>
+  <w:style w:type="character" w:customStyle="1" w:styleId="Heading8Char">
+    <w:name w:val="Heading 8 Char"/>
+    <w:basedOn w:val="DefaultParagraphFont"/>
+    <w:link w:val="Heading8"/>
+    <w:uiPriority w:val="99"/>
+    <w:rsid w:val="00A1793D"/>
+    <w:rPr>
+      <w:i/>
+      <w:iCs/>
+      <w:sz w:val="24"/>
+      <w:szCs w:val="24"/>
+    </w:rPr>
+  </w:style>
+  <w:style w:type="character" w:customStyle="1" w:styleId="Heading9Char">
+    <w:name w:val="Heading 9 Char"/>
+    <w:basedOn w:val="DefaultParagraphFont"/>
+    <w:link w:val="Heading9"/>
+    <w:uiPriority w:val="99"/>
+    <w:rsid w:val="00A1793D"/>
+    <w:rPr>
+      <w:rFonts w:ascii="Arial" w:hAnsi="Arial" w:cs="Arial"/>
+    </w:rPr>
+  </w:style>
+  <w:style w:type="paragraph" w:customStyle="1" w:styleId="heading">
+    <w:name w:val="heading"/>
+    <w:basedOn w:val="textbody"/>
+    <w:uiPriority w:val="99"/>
+    <w:rsid w:val="00B1160A"/>
+    <w:pPr>
+      <w:keepNext/>
+      <w:ind w:left="0" w:right="0"/>
+    </w:pPr>
+    <w:rPr>
+      <w:rFonts w:ascii="Verdana" w:hAnsi="Verdana" w:cs="Verdana"/>
+    </w:rPr>
+  </w:style>
+  <w:style w:type="paragraph" w:customStyle="1" w:styleId="textbody">
+    <w:name w:val="text: body"/>
+    <w:basedOn w:val="Normal"/>
+    <w:uiPriority w:val="99"/>
+    <w:rsid w:val="00B1160A"/>
+    <w:pPr>
+      <w:spacing w:after="120"/>
+      <w:ind w:left="1152" w:right="1008"/>
+    </w:pPr>
+  </w:style>
+  <w:style w:type="paragraph" w:customStyle="1" w:styleId="text">
+    <w:name w:val="text"/>
+    <w:basedOn w:val="Normal"/>
+    <w:uiPriority w:val="99"/>
+    <w:rsid w:val="00B1160A"/>
+    <w:pPr>
+      <w:spacing w:before="120" w:after="120"/>
+    </w:pPr>
+    <w:rPr>
+      <w:rFonts w:ascii="Arial" w:hAnsi="Arial" w:cs="Arial"/>
+      <w:sz w:val="20"/>
+      <w:szCs w:val="20"/>
+    </w:rPr>
+  </w:style>
+  <w:style w:type="paragraph" w:styleId="FootnoteText">
+    <w:name w:val="footnote text"/>
+    <w:basedOn w:val="Normal"/>
+    <w:link w:val="FootnoteTextChar"/>
+    <w:uiPriority w:val="99"/>
+    <w:semiHidden/>
+    <w:rsid w:val="00B1160A"/>
+    <w:rPr>
+      <w:sz w:val="20"/>
+      <w:szCs w:val="20"/>
+    </w:rPr>
+  </w:style>
+  <w:style w:type="character" w:customStyle="1" w:styleId="FootnoteTextChar">
+    <w:name w:val="Footnote Text Char"/>
+    <w:basedOn w:val="DefaultParagraphFont"/>
+    <w:link w:val="FootnoteText"/>
+    <w:uiPriority w:val="99"/>
+    <w:semiHidden/>
+    <w:rsid w:val="00A1793D"/>
+    <w:rPr>
+      <w:sz w:val="20"/>
+      <w:szCs w:val="20"/>
+    </w:rPr>
+  </w:style>
+  <w:style w:type="character" w:styleId="FootnoteReference">
+    <w:name w:val="footnote reference"/>
+    <w:basedOn w:val="DefaultParagraphFont"/>
+    <w:uiPriority w:val="99"/>
+    <w:semiHidden/>
+    <w:rsid w:val="00B1160A"/>
+    <w:rPr>
+      <w:vertAlign w:val="superscript"/>
+    </w:rPr>
+  </w:style>
+  <w:style w:type="paragraph" w:styleId="Header">
+    <w:name w:val="header"/>
+    <w:basedOn w:val="Normal"/>
+    <w:link w:val="HeaderChar"/>
+    <w:uiPriority w:val="99"/>
+    <w:rsid w:val="00B1160A"/>
+    <w:pPr>
+      <w:pBdr>
+        <w:top w:val="single" w:sz="8" w:space="3" w:color="auto"/>
+        <w:bottom w:val="single" w:sz="8" w:space="3" w:color="auto"/>
+      </w:pBdr>
+      <w:tabs>
+        <w:tab w:val="center" w:pos="4320"/>
+        <w:tab w:val="right" w:pos="8640"/>
+      </w:tabs>
+    </w:pPr>
+    <w:rPr>
+      <w:rFonts w:ascii="Verdana" w:hAnsi="Verdana" w:cs="Verdana"/>
+      <w:sz w:val="20"/>
+      <w:szCs w:val="20"/>
+    </w:rPr>
+  </w:style>
+  <w:style w:type="character" w:customStyle="1" w:styleId="HeaderChar">
+    <w:name w:val="Header Char"/>
+    <w:basedOn w:val="DefaultParagraphFont"/>
+    <w:link w:val="Header"/>
+    <w:uiPriority w:val="99"/>
+    <w:semiHidden/>
+    <w:rsid w:val="00A1793D"/>
+    <w:rPr>
+      <w:sz w:val="24"/>
+      <w:szCs w:val="24"/>
+    </w:rPr>
+  </w:style>
+  <w:style w:type="paragraph" w:styleId="Footer">
+    <w:name w:val="footer"/>
+    <w:basedOn w:val="Normal"/>
+    <w:link w:val="FooterChar"/>
+    <w:uiPriority w:val="99"/>
+    <w:rsid w:val="00B1160A"/>
+    <w:pPr>
+      <w:tabs>
+        <w:tab w:val="center" w:pos="4680"/>
+        <w:tab w:val="right" w:pos="9360"/>
+      </w:tabs>
+    </w:pPr>
+    <w:rPr>
+      <w:rFonts w:ascii="Verdana" w:hAnsi="Verdana" w:cs="Verdana"/>
+      <w:sz w:val="18"/>
+      <w:szCs w:val="18"/>
+    </w:rPr>
+  </w:style>
+  <w:style w:type="character" w:customStyle="1" w:styleId="FooterChar">
+    <w:name w:val="Footer Char"/>
+    <w:basedOn w:val="DefaultParagraphFont"/>
+    <w:link w:val="Footer"/>
+    <w:uiPriority w:val="99"/>
+    <w:semiHidden/>
+    <w:rsid w:val="00A1793D"/>
+    <w:rPr>
+      <w:sz w:val="24"/>
+      <w:szCs w:val="24"/>
+    </w:rPr>
+  </w:style>
+  <w:style w:type="paragraph" w:customStyle="1" w:styleId="figurecaption">
+    <w:name w:val="figure caption"/>
+    <w:basedOn w:val="text"/>
+    <w:next w:val="text"/>
+    <w:uiPriority w:val="99"/>
+    <w:rsid w:val="00B1160A"/>
+    <w:pPr>
+      <w:spacing w:before="0" w:after="0"/>
+      <w:jc w:val="center"/>
+    </w:pPr>
+    <w:rPr>
+      <w:rFonts w:ascii="Verdana" w:hAnsi="Verdana" w:cs="Verdana"/>
+      <w:i/>
+      <w:iCs/>
+      <w:sz w:val="18"/>
+      <w:szCs w:val="18"/>
+    </w:rPr>
+  </w:style>
+  <w:style w:type="paragraph" w:styleId="BalloonText">
+    <w:name w:val="Balloon Text"/>
+    <w:basedOn w:val="Normal"/>
+    <w:link w:val="BalloonTextChar"/>
+    <w:uiPriority w:val="99"/>
+    <w:semiHidden/>
+    <w:rsid w:val="00B1160A"/>
+    <w:rPr>
+      <w:rFonts w:ascii="Tahoma" w:hAnsi="Tahoma" w:cs="Tahoma"/>
+      <w:sz w:val="16"/>
+      <w:szCs w:val="16"/>
+    </w:rPr>
+  </w:style>
+  <w:style w:type="character" w:customStyle="1" w:styleId="BalloonTextChar">
+    <w:name w:val="Balloon Text Char"/>
+    <w:basedOn w:val="DefaultParagraphFont"/>
+    <w:link w:val="BalloonText"/>
+    <w:uiPriority w:val="99"/>
+    <w:semiHidden/>
+    <w:rsid w:val="00A1793D"/>
+    <w:rPr>
+      <w:rFonts w:ascii="Tahoma" w:hAnsi="Tahoma" w:cs="Tahoma"/>
+      <w:sz w:val="16"/>
+      <w:szCs w:val="16"/>
+    </w:rPr>
+  </w:style>
+  <w:style w:type="paragraph" w:customStyle="1" w:styleId="tabletext">
+    <w:name w:val="table text"/>
+    <w:basedOn w:val="text"/>
+    <w:uiPriority w:val="99"/>
+    <w:rsid w:val="00B1160A"/>
+    <w:pPr>
+      <w:spacing w:before="40" w:after="40"/>
+    </w:pPr>
+  </w:style>
+  <w:style w:type="paragraph" w:styleId="Caption">
+    <w:name w:val="caption"/>
+    <w:basedOn w:val="Normal"/>
+    <w:next w:val="Normal"/>
+    <w:uiPriority w:val="99"/>
     <w:qFormat/>
+    <w:rsid w:val="00B1160A"/>
+    <w:pPr>
+      <w:spacing w:before="120" w:after="120"/>
+    </w:pPr>
+    <w:rPr>
+      <w:b/>
+      <w:bCs/>
+      <w:sz w:val="20"/>
+      <w:szCs w:val="20"/>
+    </w:rPr>
+  </w:style>
+  <w:style w:type="paragraph" w:customStyle="1" w:styleId="tabletitle">
+    <w:name w:val="table title"/>
+    <w:basedOn w:val="tabletext"/>
+    <w:next w:val="tabletext"/>
+    <w:uiPriority w:val="99"/>
+    <w:rsid w:val="00B1160A"/>
+    <w:pPr>
+      <w:framePr w:hSpace="180" w:wrap="auto" w:vAnchor="page" w:hAnchor="margin" w:xAlign="center" w:y="1621"/>
+      <w:pBdr>
+        <w:bottom w:val="single" w:sz="8" w:space="1" w:color="auto"/>
+      </w:pBdr>
+    </w:pPr>
+  </w:style>
+  <w:style w:type="paragraph" w:customStyle="1" w:styleId="Appendix1">
+    <w:name w:val="Appendix 1"/>
+    <w:basedOn w:val="Heading1"/>
+    <w:next w:val="textbody"/>
+    <w:uiPriority w:val="99"/>
+    <w:rsid w:val="00B1160A"/>
+    <w:pPr>
+      <w:numPr>
+        <w:numId w:val="1"/>
+      </w:numPr>
+    </w:pPr>
+  </w:style>
+  <w:style w:type="paragraph" w:customStyle="1" w:styleId="tablecaption">
+    <w:name w:val="table caption"/>
+    <w:basedOn w:val="figurecaption"/>
+    <w:uiPriority w:val="99"/>
+    <w:rsid w:val="00B1160A"/>
+    <w:pPr>
+      <w:keepNext/>
+      <w:spacing w:before="480"/>
+    </w:pPr>
+  </w:style>
+  <w:style w:type="paragraph" w:customStyle="1" w:styleId="Equation">
+    <w:name w:val="Equation"/>
+    <w:basedOn w:val="textbody"/>
+    <w:uiPriority w:val="99"/>
+    <w:rsid w:val="00B1160A"/>
+    <w:pPr>
+      <w:ind w:left="3420" w:hanging="1800"/>
+    </w:pPr>
+  </w:style>
+  <w:style w:type="paragraph" w:styleId="TOC1">
+    <w:name w:val="toc 1"/>
+    <w:basedOn w:val="Normal"/>
+    <w:next w:val="Normal"/>
+    <w:autoRedefine/>
+    <w:uiPriority w:val="39"/>
+    <w:rsid w:val="00B1160A"/>
+    <w:pPr>
+      <w:spacing w:before="120" w:after="120"/>
+    </w:pPr>
+    <w:rPr>
+      <w:b/>
+      <w:bCs/>
+      <w:caps/>
+      <w:sz w:val="20"/>
+      <w:szCs w:val="20"/>
+    </w:rPr>
+  </w:style>
+  <w:style w:type="paragraph" w:styleId="TOC2">
+    <w:name w:val="toc 2"/>
+    <w:basedOn w:val="Normal"/>
+    <w:next w:val="Normal"/>
+    <w:autoRedefine/>
+    <w:uiPriority w:val="39"/>
+    <w:rsid w:val="00B1160A"/>
+    <w:pPr>
+      <w:ind w:left="240"/>
+    </w:pPr>
+    <w:rPr>
+      <w:sz w:val="20"/>
+      <w:szCs w:val="20"/>
+    </w:rPr>
+  </w:style>
+  <w:style w:type="character" w:styleId="Hyperlink">
+    <w:name w:val="Hyperlink"/>
+    <w:basedOn w:val="DefaultParagraphFont"/>
+    <w:uiPriority w:val="99"/>
+    <w:rsid w:val="00B1160A"/>
+    <w:rPr>
+      <w:color w:val="0000FF"/>
+      <w:u w:val="single"/>
+    </w:rPr>
+  </w:style>
+  <w:style w:type="paragraph" w:styleId="TOC3">
+    <w:name w:val="toc 3"/>
+    <w:basedOn w:val="Normal"/>
+    <w:next w:val="Normal"/>
+    <w:autoRedefine/>
+    <w:uiPriority w:val="99"/>
+    <w:semiHidden/>
+    <w:rsid w:val="00B1160A"/>
+    <w:pPr>
+      <w:ind w:left="480"/>
+    </w:pPr>
+    <w:rPr>
+      <w:i/>
+      <w:iCs/>
+      <w:sz w:val="20"/>
+      <w:szCs w:val="20"/>
+    </w:rPr>
+  </w:style>
+  <w:style w:type="paragraph" w:styleId="TOC4">
+    <w:name w:val="toc 4"/>
+    <w:basedOn w:val="Normal"/>
+    <w:next w:val="Normal"/>
+    <w:autoRedefine/>
+    <w:uiPriority w:val="99"/>
+    <w:semiHidden/>
+    <w:rsid w:val="00B1160A"/>
+    <w:pPr>
+      <w:ind w:left="720"/>
+    </w:pPr>
+    <w:rPr>
+      <w:sz w:val="18"/>
+      <w:szCs w:val="18"/>
+    </w:rPr>
+  </w:style>
+  <w:style w:type="paragraph" w:styleId="TOC5">
+    <w:name w:val="toc 5"/>
+    <w:basedOn w:val="Normal"/>
+    <w:next w:val="Normal"/>
+    <w:autoRedefine/>
+    <w:uiPriority w:val="99"/>
+    <w:semiHidden/>
+    <w:rsid w:val="00B1160A"/>
+    <w:pPr>
+      <w:ind w:left="960"/>
+    </w:pPr>
+    <w:rPr>
+      <w:sz w:val="18"/>
+      <w:szCs w:val="18"/>
+    </w:rPr>
+  </w:style>
+  <w:style w:type="paragraph" w:styleId="TOC6">
+    <w:name w:val="toc 6"/>
+    <w:basedOn w:val="Normal"/>
+    <w:next w:val="Normal"/>
+    <w:autoRedefine/>
+    <w:uiPriority w:val="99"/>
+    <w:semiHidden/>
+    <w:rsid w:val="00B1160A"/>
+    <w:pPr>
+      <w:ind w:left="1200"/>
+    </w:pPr>
+    <w:rPr>
+      <w:sz w:val="18"/>
+      <w:szCs w:val="18"/>
+    </w:rPr>
+  </w:style>
+  <w:style w:type="paragraph" w:styleId="TOC7">
+    <w:name w:val="toc 7"/>
+    <w:basedOn w:val="Normal"/>
+    <w:next w:val="Normal"/>
+    <w:autoRedefine/>
+    <w:uiPriority w:val="99"/>
+    <w:semiHidden/>
+    <w:rsid w:val="00B1160A"/>
+    <w:pPr>
+      <w:ind w:left="1440"/>
+    </w:pPr>
+    <w:rPr>
+      <w:sz w:val="18"/>
+      <w:szCs w:val="18"/>
+    </w:rPr>
+  </w:style>
+  <w:style w:type="paragraph" w:styleId="TOC8">
+    <w:name w:val="toc 8"/>
+    <w:basedOn w:val="Normal"/>
+    <w:next w:val="Normal"/>
+    <w:autoRedefine/>
+    <w:uiPriority w:val="99"/>
+    <w:semiHidden/>
+    <w:rsid w:val="00B1160A"/>
+    <w:pPr>
+      <w:ind w:left="1680"/>
+    </w:pPr>
+    <w:rPr>
+      <w:sz w:val="18"/>
+      <w:szCs w:val="18"/>
+    </w:rPr>
+  </w:style>
+  <w:style w:type="paragraph" w:styleId="TOC9">
+    <w:name w:val="toc 9"/>
+    <w:basedOn w:val="Normal"/>
+    <w:next w:val="Normal"/>
+    <w:autoRedefine/>
+    <w:uiPriority w:val="99"/>
+    <w:semiHidden/>
+    <w:rsid w:val="00B1160A"/>
+    <w:pPr>
+      <w:ind w:left="1920"/>
+    </w:pPr>
+    <w:rPr>
+      <w:sz w:val="18"/>
+      <w:szCs w:val="18"/>
+    </w:rPr>
+  </w:style>
+  <w:style w:type="paragraph" w:customStyle="1" w:styleId="NormalText">
+    <w:name w:val="Normal Text"/>
+    <w:uiPriority w:val="99"/>
+    <w:rsid w:val="00B1160A"/>
+    <w:pPr>
+      <w:autoSpaceDE w:val="0"/>
+      <w:autoSpaceDN w:val="0"/>
+      <w:adjustRightInd w:val="0"/>
+      <w:spacing w:after="0" w:line="240" w:lineRule="auto"/>
+    </w:pPr>
+    <w:rPr>
+      <w:rFonts w:ascii="MS Sans Serif" w:hAnsi="MS Sans Serif" w:cs="MS Sans Serif"/>
+      <w:sz w:val="16"/>
+      <w:szCs w:val="16"/>
+    </w:rPr>
+  </w:style>
+  <w:style w:type="paragraph" w:customStyle="1" w:styleId="textinputfile">
+    <w:name w:val="text input file"/>
+    <w:basedOn w:val="commandprompt"/>
+    <w:uiPriority w:val="99"/>
+    <w:rsid w:val="00B1160A"/>
+    <w:pPr>
+      <w:spacing w:after="0"/>
+    </w:pPr>
+  </w:style>
+  <w:style w:type="paragraph" w:customStyle="1" w:styleId="commandprompt">
+    <w:name w:val="command prompt"/>
+    <w:basedOn w:val="textbody"/>
+    <w:uiPriority w:val="99"/>
+    <w:rsid w:val="00B1160A"/>
+    <w:pPr>
+      <w:ind w:left="1498"/>
+    </w:pPr>
+    <w:rPr>
+      <w:rFonts w:ascii="Courier New" w:hAnsi="Courier New" w:cs="Courier New"/>
+      <w:sz w:val="20"/>
+      <w:szCs w:val="20"/>
+    </w:rPr>
+  </w:style>
+  <w:style w:type="paragraph" w:customStyle="1" w:styleId="Heading3moreindent">
+    <w:name w:val="Heading 3 (more indent)"/>
+    <w:basedOn w:val="Heading3"/>
+    <w:next w:val="textbody"/>
+    <w:uiPriority w:val="99"/>
+    <w:rsid w:val="00B1160A"/>
+    <w:pPr>
+      <w:tabs>
+        <w:tab w:val="clear" w:pos="864"/>
+        <w:tab w:val="left" w:pos="1008"/>
+      </w:tabs>
+      <w:ind w:left="1008" w:hanging="1008"/>
+    </w:pPr>
+  </w:style>
+  <w:style w:type="paragraph" w:customStyle="1" w:styleId="textfilewide">
+    <w:name w:val="text file (wide)"/>
+    <w:basedOn w:val="textinputfile"/>
+    <w:uiPriority w:val="99"/>
+    <w:rsid w:val="00B1160A"/>
+    <w:pPr>
+      <w:ind w:left="432"/>
+    </w:pPr>
+    <w:rPr>
+      <w:sz w:val="16"/>
+      <w:szCs w:val="16"/>
+    </w:rPr>
+  </w:style>
+  <w:style w:type="paragraph" w:customStyle="1" w:styleId="reference">
+    <w:name w:val="reference"/>
+    <w:basedOn w:val="textbody"/>
+    <w:uiPriority w:val="99"/>
+    <w:rsid w:val="00B1160A"/>
+    <w:pPr>
+      <w:ind w:left="1584" w:hanging="432"/>
+    </w:pPr>
+  </w:style>
+  <w:style w:type="paragraph" w:customStyle="1" w:styleId="titleline">
+    <w:name w:val="title line"/>
+    <w:basedOn w:val="Normal"/>
+    <w:uiPriority w:val="99"/>
+    <w:rsid w:val="00B1160A"/>
+    <w:pPr>
+      <w:jc w:val="center"/>
+    </w:pPr>
+    <w:rPr>
+      <w:rFonts w:ascii="Verdana" w:hAnsi="Verdana" w:cs="Verdana"/>
+      <w:sz w:val="40"/>
+      <w:szCs w:val="40"/>
+    </w:rPr>
+  </w:style>
+  <w:style w:type="paragraph" w:customStyle="1" w:styleId="titleline1">
+    <w:name w:val="title line 1"/>
+    <w:basedOn w:val="titleline"/>
+    <w:next w:val="titleline"/>
+    <w:uiPriority w:val="99"/>
+    <w:rsid w:val="00B1160A"/>
+    <w:pPr>
+      <w:spacing w:before="3240"/>
+    </w:pPr>
+  </w:style>
+  <w:style w:type="paragraph" w:customStyle="1" w:styleId="titleline-small">
+    <w:name w:val="title line - small"/>
+    <w:basedOn w:val="titleline"/>
+    <w:uiPriority w:val="99"/>
+    <w:rsid w:val="00B1160A"/>
+    <w:pPr>
+      <w:spacing w:before="120"/>
+    </w:pPr>
+    <w:rPr>
+      <w:rFonts w:eastAsia="SimSun"/>
+      <w:sz w:val="26"/>
+      <w:szCs w:val="26"/>
+      <w:lang w:eastAsia="zh-CN"/>
+    </w:rPr>
+  </w:style>
+</w:styles>
+</file>
+
+<file path=word/stylesWithEffects.xml><?xml version="1.0" encoding="utf-8"?>
+<w:styles xmlns:wpc="http://schemas.microsoft.com/office/word/2010/wordprocessingCanvas" xmlns:mc="http://schemas.openxmlformats.org/markup-compatibility/2006" xmlns:o="urn:schemas-microsoft-com:office:office" xmlns:r="http://schemas.openxmlformats.org/officeDocument/2006/relationships" xmlns:m="http://schemas.openxmlformats.org/officeDocument/2006/math" xmlns:v="urn:schemas-microsoft-com:vml" xmlns:wp14="http://schemas.microsoft.com/office/word/2010/wordprocessingDrawing" xmlns:wp="http://schemas.openxmlformats.org/drawingml/2006/wordprocessingDrawing" xmlns:w10="urn:schemas-microsoft-com:office:word" xmlns:w="http://schemas.openxmlformats.org/wordprocessingml/2006/main" xmlns:w14="http://schemas.microsoft.com/office/word/2010/wordml" xmlns:wpg="http://schemas.microsoft.com/office/word/2010/wordprocessingGroup" xmlns:wpi="http://schemas.microsoft.com/office/word/2010/wordprocessingInk" xmlns:wne="http://schemas.microsoft.com/office/word/2006/wordml" xmlns:wps="http://schemas.microsoft.com/office/word/2010/wordprocessingShape" mc:Ignorable="w14 wp14">
+  <w:docDefaults>
+    <w:rPrDefault>
+      <w:rPr>
+        <w:rFonts w:ascii="Times New Roman" w:eastAsia="Times New Roman" w:hAnsi="Times New Roman" w:cs="Times New Roman"/>
+        <w:sz w:val="22"/>
+        <w:szCs w:val="22"/>
+        <w:lang w:val="en-US" w:eastAsia="en-US" w:bidi="ar-SA"/>
+      </w:rPr>
+    </w:rPrDefault>
+    <w:pPrDefault>
+      <w:pPr>
+        <w:spacing w:after="200" w:line="276" w:lineRule="auto"/>
+      </w:pPr>
+    </w:pPrDefault>
+  </w:docDefaults>
+  <w:latentStyles w:defLockedState="0" w:defUIPriority="99" w:defSemiHidden="1" w:defUnhideWhenUsed="0" w:defQFormat="0" w:count="267">
+    <w:lsdException w:name="Normal" w:semiHidden="0" w:uiPriority="0" w:qFormat="1"/>
+    <w:lsdException w:name="heading 1" w:semiHidden="0" w:qFormat="1"/>
+    <w:lsdException w:name="heading 2" w:semiHidden="0" w:qFormat="1"/>
+    <w:lsdException w:name="heading 3" w:semiHidden="0" w:qFormat="1"/>
+    <w:lsdException w:name="heading 4" w:semiHidden="0" w:qFormat="1"/>
+    <w:lsdException w:name="heading 5" w:semiHidden="0" w:qFormat="1"/>
+    <w:lsdException w:name="heading 6" w:semiHidden="0" w:qFormat="1"/>
+    <w:lsdException w:name="heading 7" w:semiHidden="0" w:qFormat="1"/>
+    <w:lsdException w:name="heading 8" w:semiHidden="0" w:qFormat="1"/>
+    <w:lsdException w:name="heading 9" w:semiHidden="0" w:qFormat="1"/>
+    <w:lsdException w:name="index 1" w:unhideWhenUsed="1"/>
+    <w:lsdException w:name="index 2" w:unhideWhenUsed="1"/>
+    <w:lsdException w:name="index 3" w:unhideWhenUsed="1"/>
+    <w:lsdException w:name="index 4" w:unhideWhenUsed="1"/>
+    <w:lsdException w:name="index 5" w:unhideWhenUsed="1"/>
+    <w:lsdException w:name="index 6" w:unhideWhenUsed="1"/>
+    <w:lsdException w:name="index 7" w:unhideWhenUsed="1"/>
+    <w:lsdException w:name="index 8" w:unhideWhenUsed="1"/>
+    <w:lsdException w:name="index 9" w:unhideWhenUsed="1"/>
+    <w:lsdException w:name="toc 1" w:uiPriority="39"/>
+    <w:lsdException w:name="toc 2" w:uiPriority="39"/>
+    <w:lsdException w:name="Normal Indent" w:unhideWhenUsed="1"/>
+    <w:lsdException w:name="annotation text" w:unhideWhenUsed="1"/>
+    <w:lsdException w:name="index heading" w:unhideWhenUsed="1"/>
+    <w:lsdException w:name="caption" w:semiHidden="0" w:qFormat="1"/>
+    <w:lsdException w:name="table of figures" w:unhideWhenUsed="1"/>
+    <w:lsdException w:name="envelope address" w:unhideWhenUsed="1"/>
+    <w:lsdException w:name="envelope return" w:unhideWhenUsed="1"/>
+    <w:lsdException w:name="annotation reference" w:unhideWhenUsed="1"/>
+    <w:lsdException w:name="line number" w:unhideWhenUsed="1"/>
+    <w:lsdException w:name="page number" w:unhideWhenUsed="1"/>
+    <w:lsdException w:name="endnote reference" w:unhideWhenUsed="1"/>
+    <w:lsdException w:name="endnote text" w:unhideWhenUsed="1"/>
+    <w:lsdException w:name="table of authorities" w:unhideWhenUsed="1"/>
+    <w:lsdException w:name="macro" w:unhideWhenUsed="1"/>
+    <w:lsdException w:name="toa heading" w:unhideWhenUsed="1"/>
+    <w:lsdException w:name="List" w:unhideWhenUsed="1"/>
+    <w:lsdException w:name="List Bullet" w:unhideWhenUsed="1"/>
+    <w:lsdException w:name="List Number" w:unhideWhenUsed="1"/>
+    <w:lsdException w:name="List 2" w:unhideWhenUsed="1"/>
+    <w:lsdException w:name="List 3" w:unhideWhenUsed="1"/>
+    <w:lsdException w:name="List 4" w:unhideWhenUsed="1"/>
+    <w:lsdException w:name="List 5" w:unhideWhenUsed="1"/>
+    <w:lsdException w:name="List Bullet 2" w:unhideWhenUsed="1"/>
+    <w:lsdException w:name="List Bullet 3" w:unhideWhenUsed="1"/>
+    <w:lsdException w:name="List Bullet 4" w:unhideWhenUsed="1"/>
+    <w:lsdException w:name="List Bullet 5" w:unhideWhenUsed="1"/>
+    <w:lsdException w:name="List Number 2" w:unhideWhenUsed="1"/>
+    <w:lsdException w:name="List Number 3" w:unhideWhenUsed="1"/>
+    <w:lsdException w:name="List Number 4" w:unhideWhenUsed="1"/>
+    <w:lsdException w:name="List Number 5" w:unhideWhenUsed="1"/>
+    <w:lsdException w:name="Title" w:semiHidden="0" w:uiPriority="10" w:qFormat="1"/>
+    <w:lsdException w:name="Closing" w:unhideWhenUsed="1"/>
+    <w:lsdException w:name="Signature" w:unhideWhenUsed="1"/>
+    <w:lsdException w:name="Body Text" w:unhideWhenUsed="1"/>
+    <w:lsdException w:name="Body Text Indent" w:unhideWhenUsed="1"/>
+    <w:lsdException w:name="List Continue" w:unhideWhenUsed="1"/>
+    <w:lsdException w:name="List Continue 2" w:unhideWhenUsed="1"/>
+    <w:lsdException w:name="List Continue 3" w:unhideWhenUsed="1"/>
+    <w:lsdException w:name="List Continue 4" w:unhideWhenUsed="1"/>
+    <w:lsdException w:name="List Continue 5" w:unhideWhenUsed="1"/>
+    <w:lsdException w:name="Message Header" w:unhideWhenUsed="1"/>
+    <w:lsdException w:name="Subtitle" w:semiHidden="0" w:uiPriority="11" w:qFormat="1"/>
+    <w:lsdException w:name="Salutation" w:unhideWhenUsed="1"/>
+    <w:lsdException w:name="Date" w:unhideWhenUsed="1"/>
+    <w:lsdException w:name="Body Text First Indent" w:unhideWhenUsed="1"/>
+    <w:lsdException w:name="Body Text First Indent 2" w:unhideWhenUsed="1"/>
+    <w:lsdException w:name="Note Heading" w:unhideWhenUsed="1"/>
+    <w:lsdException w:name="Body Text 2" w:unhideWhenUsed="1"/>
+    <w:lsdException w:name="Body Text 3" w:unhideWhenUsed="1"/>
+    <w:lsdException w:name="Body Text Indent 2" w:unhideWhenUsed="1"/>
+    <w:lsdException w:name="Body Text Indent 3" w:unhideWhenUsed="1"/>
+    <w:lsdException w:name="Block Text" w:unhideWhenUsed="1"/>
+    <w:lsdException w:name="FollowedHyperlink" w:unhideWhenUsed="1"/>
+    <w:lsdException w:name="Strong" w:semiHidden="0" w:uiPriority="22" w:qFormat="1"/>
+    <w:lsdException w:name="Emphasis" w:semiHidden="0" w:uiPriority="20" w:qFormat="1"/>
+    <w:lsdException w:name="Document Map" w:unhideWhenUsed="1"/>
+    <w:lsdException w:name="Plain Text" w:unhideWhenUsed="1"/>
+    <w:lsdException w:name="E-mail Signature" w:unhideWhenUsed="1"/>
+    <w:lsdException w:name="HTML Top of Form" w:unhideWhenUsed="1"/>
+    <w:lsdException w:name="HTML Bottom of Form" w:unhideWhenUsed="1"/>
+    <w:lsdException w:name="Normal (Web)" w:unhideWhenUsed="1"/>
+    <w:lsdException w:name="HTML Acronym" w:unhideWhenUsed="1"/>
+    <w:lsdException w:name="HTML Address" w:unhideWhenUsed="1"/>
+    <w:lsdException w:name="HTML Cite" w:unhideWhenUsed="1"/>
+    <w:lsdException w:name="HTML Code" w:unhideWhenUsed="1"/>
+    <w:lsdException w:name="HTML Definition" w:unhideWhenUsed="1"/>
+    <w:lsdException w:name="HTML Keyboard" w:unhideWhenUsed="1"/>
+    <w:lsdException w:name="HTML Preformatted" w:unhideWhenUsed="1"/>
+    <w:lsdException w:name="HTML Sample" w:unhideWhenUsed="1"/>
+    <w:lsdException w:name="HTML Typewriter" w:unhideWhenUsed="1"/>
+    <w:lsdException w:name="HTML Variable" w:unhideWhenUsed="1"/>
+    <w:lsdException w:name="Normal Table" w:unhideWhenUsed="1"/>
+    <w:lsdException w:name="annotation subject" w:unhideWhenUsed="1"/>
+    <w:lsdException w:name="No List" w:unhideWhenUsed="1"/>
+    <w:lsdException w:name="Outline List 1" w:unhideWhenUsed="1"/>
+    <w:lsdException w:name="Outline List 2" w:unhideWhenUsed="1"/>
+    <w:lsdException w:name="Outline List 3" w:unhideWhenUsed="1"/>
+    <w:lsdException w:name="Table Simple 1" w:unhideWhenUsed="1"/>
+    <w:lsdException w:name="Table Simple 2" w:unhideWhenUsed="1"/>
+    <w:lsdException w:name="Table Simple 3" w:unhideWhenUsed="1"/>
+    <w:lsdException w:name="Table Classic 1" w:unhideWhenUsed="1"/>
+    <w:lsdException w:name="Table Classic 2" w:unhideWhenUsed="1"/>
+    <w:lsdException w:name="Table Classic 3" w:unhideWhenUsed="1"/>
+    <w:lsdException w:name="Table Classic 4" w:unhideWhenUsed="1"/>
+    <w:lsdException w:name="Table Colorful 1" w:unhideWhenUsed="1"/>
+    <w:lsdException w:name="Table Colorful 2" w:unhideWhenUsed="1"/>
+    <w:lsdException w:name="Table Colorful 3" w:unhideWhenUsed="1"/>
+    <w:lsdException w:name="Table Columns 1" w:unhideWhenUsed="1"/>
+    <w:lsdException w:name="Table Columns 2" w:unhideWhenUsed="1"/>
+    <w:lsdException w:name="Table Columns 3" w:unhideWhenUsed="1"/>
+    <w:lsdException w:name="Table Columns 4" w:unhideWhenUsed="1"/>
+    <w:lsdException w:name="Table Columns 5" w:unhideWhenUsed="1"/>
+    <w:lsdException w:name="Table Grid 1" w:unhideWhenUsed="1"/>
+    <w:lsdException w:name="Table Grid 2" w:unhideWhenUsed="1"/>
+    <w:lsdException w:name="Table Grid 3" w:unhideWhenUsed="1"/>
+    <w:lsdException w:name="Table Grid 4" w:unhideWhenUsed="1"/>
+    <w:lsdException w:name="Table Grid 5" w:unhideWhenUsed="1"/>
+    <w:lsdException w:name="Table Grid 6" w:unhideWhenUsed="1"/>
+    <w:lsdException w:name="Table Grid 7" w:unhideWhenUsed="1"/>
+    <w:lsdException w:name="Table Grid 8" w:unhideWhenUsed="1"/>
+    <w:lsdException w:name="Table List 1" w:unhideWhenUsed="1"/>
+    <w:lsdException w:name="Table List 2" w:unhideWhenUsed="1"/>
+    <w:lsdException w:name="Table List 3" w:unhideWhenUsed="1"/>
+    <w:lsdException w:name="Table List 4" w:unhideWhenUsed="1"/>
+    <w:lsdException w:name="Table List 5" w:unhideWhenUsed="1"/>
+    <w:lsdException w:name="Table List 6" w:unhideWhenUsed="1"/>
+    <w:lsdException w:name="Table List 7" w:unhideWhenUsed="1"/>
+    <w:lsdException w:name="Table List 8" w:unhideWhenUsed="1"/>
+    <w:lsdException w:name="Table 3D effects 1" w:unhideWhenUsed="1"/>
+    <w:lsdException w:name="Table 3D effects 2" w:unhideWhenUsed="1"/>
+    <w:lsdException w:name="Table 3D effects 3" w:unhideWhenUsed="1"/>
+    <w:lsdException w:name="Table Contemporary" w:unhideWhenUsed="1"/>
+    <w:lsdException w:name="Table Elegant" w:unhideWhenUsed="1"/>
+    <w:lsdException w:name="Table Professional" w:unhideWhenUsed="1"/>
+    <w:lsdException w:name="Table Subtle 1" w:unhideWhenUsed="1"/>
+    <w:lsdException w:name="Table Subtle 2" w:unhideWhenUsed="1"/>
+    <w:lsdException w:name="Table Web 1" w:unhideWhenUsed="1"/>
+    <w:lsdException w:name="Table Web 2" w:unhideWhenUsed="1"/>
+    <w:lsdException w:name="Table Web 3" w:unhideWhenUsed="1"/>
+    <w:lsdException w:name="Table Grid" w:semiHidden="0" w:uiPriority="59"/>
+    <w:lsdException w:name="Table Theme" w:unhideWhenUsed="1"/>
+    <w:lsdException w:name="No Spacing" w:semiHidden="0" w:uiPriority="1" w:qFormat="1"/>
+    <w:lsdException w:name="Light Shading" w:semiHidden="0" w:uiPriority="60"/>
+    <w:lsdException w:name="Light List" w:semiHidden="0" w:uiPriority="61"/>
+    <w:lsdException w:name="Light Grid" w:semiHidden="0" w:uiPriority="62"/>
+    <w:lsdException w:name="Medium Shading 1" w:semiHidden="0" w:uiPriority="63"/>
+    <w:lsdException w:name="Medium Shading 2" w:semiHidden="0" w:uiPriority="64"/>
+    <w:lsdException w:name="Medium List 1" w:semiHidden="0" w:uiPriority="65"/>
+    <w:lsdException w:name="Medium List 2" w:semiHidden="0" w:uiPriority="66"/>
+    <w:lsdException w:name="Medium Grid 1" w:semiHidden="0" w:uiPriority="67"/>
+    <w:lsdException w:name="Medium Grid 2" w:semiHidden="0" w:uiPriority="68"/>
+    <w:lsdException w:name="Medium Grid 3" w:semiHidden="0" w:uiPriority="69"/>
+    <w:lsdException w:name="Dark List" w:semiHidden="0" w:uiPriority="70"/>
+    <w:lsdException w:name="Colorful Shading" w:semiHidden="0" w:uiPriority="71"/>
+    <w:lsdException w:name="Colorful List" w:semiHidden="0" w:uiPriority="72"/>
+    <w:lsdException w:name="Colorful Grid" w:semiHidden="0" w:uiPriority="73"/>
+    <w:lsdException w:name="Light Shading Accent 1" w:semiHidden="0" w:uiPriority="60"/>
+    <w:lsdException w:name="Light List Accent 1" w:semiHidden="0" w:uiPriority="61"/>
+    <w:lsdException w:name="Light Grid Accent 1" w:semiHidden="0" w:uiPriority="62"/>
+    <w:lsdException w:name="Medium Shading 1 Accent 1" w:semiHidden="0" w:uiPriority="63"/>
+    <w:lsdException w:name="Medium Shading 2 Accent 1" w:semiHidden="0" w:uiPriority="64"/>
+    <w:lsdException w:name="Medium List 1 Accent 1" w:semiHidden="0" w:uiPriority="65"/>
+    <w:lsdException w:name="List Paragraph" w:semiHidden="0" w:uiPriority="34" w:qFormat="1"/>
+    <w:lsdException w:name="Quote" w:semiHidden="0" w:uiPriority="29" w:qFormat="1"/>
+    <w:lsdException w:name="Intense Quote" w:semiHidden="0" w:uiPriority="30" w:qFormat="1"/>
+    <w:lsdException w:name="Medium List 2 Accent 1" w:semiHidden="0" w:uiPriority="66"/>
+    <w:lsdException w:name="Medium Grid 1 Accent 1" w:semiHidden="0" w:uiPriority="67"/>
+    <w:lsdException w:name="Medium Grid 2 Accent 1" w:semiHidden="0" w:uiPriority="68"/>
+    <w:lsdException w:name="Medium Grid 3 Accent 1" w:semiHidden="0" w:uiPriority="69"/>
+    <w:lsdException w:name="Dark List Accent 1" w:semiHidden="0" w:uiPriority="70"/>
+    <w:lsdException w:name="Colorful Shading Accent 1" w:semiHidden="0" w:uiPriority="71"/>
+    <w:lsdException w:name="Colorful List Accent 1" w:semiHidden="0" w:uiPriority="72"/>
+    <w:lsdException w:name="Colorful Grid Accent 1" w:semiHidden="0" w:uiPriority="73"/>
+    <w:lsdException w:name="Light Shading Accent 2" w:semiHidden="0" w:uiPriority="60"/>
+    <w:lsdException w:name="Light List Accent 2" w:semiHidden="0" w:uiPriority="61"/>
+    <w:lsdException w:name="Light Grid Accent 2" w:semiHidden="0" w:uiPriority="62"/>
+    <w:lsdException w:name="Medium Shading 1 Accent 2" w:semiHidden="0" w:uiPriority="63"/>
+    <w:lsdException w:name="Medium Shading 2 Accent 2" w:semiHidden="0" w:uiPriority="64"/>
+    <w:lsdException w:name="Medium List 1 Accent 2" w:semiHidden="0" w:uiPriority="65"/>
+    <w:lsdException w:name="Medium List 2 Accent 2" w:semiHidden="0" w:uiPriority="66"/>
+    <w:lsdException w:name="Medium Grid 1 Accent 2" w:semiHidden="0" w:uiPriority="67"/>
+    <w:lsdException w:name="Medium Grid 2 Accent 2" w:semiHidden="0" w:uiPriority="68"/>
+    <w:lsdException w:name="Medium Grid 3 Accent 2" w:semiHidden="0" w:uiPriority="69"/>
+    <w:lsdException w:name="Dark List Accent 2" w:semiHidden="0" w:uiPriority="70"/>
+    <w:lsdException w:name="Colorful Shading Accent 2" w:semiHidden="0" w:uiPriority="71"/>
+    <w:lsdException w:name="Colorful List Accent 2" w:semiHidden="0" w:uiPriority="72"/>
+    <w:lsdException w:name="Colorful Grid Accent 2" w:semiHidden="0" w:uiPriority="73"/>
+    <w:lsdException w:name="Light Shading Accent 3" w:semiHidden="0" w:uiPriority="60"/>
+    <w:lsdException w:name="Light List Accent 3" w:semiHidden="0" w:uiPriority="61"/>
+    <w:lsdException w:name="Light Grid Accent 3" w:semiHidden="0" w:uiPriority="62"/>
+    <w:lsdException w:name="Medium Shading 1 Accent 3" w:semiHidden="0" w:uiPriority="63"/>
+    <w:lsdException w:name="Medium Shading 2 Accent 3" w:semiHidden="0" w:uiPriority="64"/>
+    <w:lsdException w:name="Medium List 1 Accent 3" w:semiHidden="0" w:uiPriority="65"/>
+    <w:lsdException w:name="Medium List 2 Accent 3" w:semiHidden="0" w:uiPriority="66"/>
+    <w:lsdException w:name="Medium Grid 1 Accent 3" w:semiHidden="0" w:uiPriority="67"/>
+    <w:lsdException w:name="Medium Grid 2 Accent 3" w:semiHidden="0" w:uiPriority="68"/>
+    <w:lsdException w:name="Medium Grid 3 Accent 3" w:semiHidden="0" w:uiPriority="69"/>
+    <w:lsdException w:name="Dark List Accent 3" w:semiHidden="0" w:uiPriority="70"/>
+    <w:lsdException w:name="Colorful Shading Accent 3" w:semiHidden="0" w:uiPriority="71"/>
+    <w:lsdException w:name="Colorful List Accent 3" w:semiHidden="0" w:uiPriority="72"/>
+    <w:lsdException w:name="Colorful Grid Accent 3" w:semiHidden="0" w:uiPriority="73"/>
+    <w:lsdException w:name="Light Shading Accent 4" w:semiHidden="0" w:uiPriority="60"/>
+    <w:lsdException w:name="Light List Accent 4" w:semiHidden="0" w:uiPriority="61"/>
+    <w:lsdException w:name="Light Grid Accent 4" w:semiHidden="0" w:uiPriority="62"/>
+    <w:lsdException w:name="Medium Shading 1 Accent 4" w:semiHidden="0" w:uiPriority="63"/>
+    <w:lsdException w:name="Medium Shading 2 Accent 4" w:semiHidden="0" w:uiPriority="64"/>
+    <w:lsdException w:name="Medium List 1 Accent 4" w:semiHidden="0" w:uiPriority="65"/>
+    <w:lsdException w:name="Medium List 2 Accent 4" w:semiHidden="0" w:uiPriority="66"/>
+    <w:lsdException w:name="Medium Grid 1 Accent 4" w:semiHidden="0" w:uiPriority="67"/>
+    <w:lsdException w:name="Medium Grid 2 Accent 4" w:semiHidden="0" w:uiPriority="68"/>
+    <w:lsdException w:name="Medium Grid 3 Accent 4" w:semiHidden="0" w:uiPriority="69"/>
+    <w:lsdException w:name="Dark List Accent 4" w:semiHidden="0" w:uiPriority="70"/>
+    <w:lsdException w:name="Colorful Shading Accent 4" w:semiHidden="0" w:uiPriority="71"/>
+    <w:lsdException w:name="Colorful List Accent 4" w:semiHidden="0" w:uiPriority="72"/>
+    <w:lsdException w:name="Colorful Grid Accent 4" w:semiHidden="0" w:uiPriority="73"/>
+    <w:lsdException w:name="Light Shading Accent 5" w:semiHidden="0" w:uiPriority="60"/>
+    <w:lsdException w:name="Light List Accent 5" w:semiHidden="0" w:uiPriority="61"/>
+    <w:lsdException w:name="Light Grid Accent 5" w:semiHidden="0" w:uiPriority="62"/>
+    <w:lsdException w:name="Medium Shading 1 Accent 5" w:semiHidden="0" w:uiPriority="63"/>
+    <w:lsdException w:name="Medium Shading 2 Accent 5" w:semiHidden="0" w:uiPriority="64"/>
+    <w:lsdException w:name="Medium List 1 Accent 5" w:semiHidden="0" w:uiPriority="65"/>
+    <w:lsdException w:name="Medium List 2 Accent 5" w:semiHidden="0" w:uiPriority="66"/>
+    <w:lsdException w:name="Medium Grid 1 Accent 5" w:semiHidden="0" w:uiPriority="67"/>
+    <w:lsdException w:name="Medium Grid 2 Accent 5" w:semiHidden="0" w:uiPriority="68"/>
+    <w:lsdException w:name="Medium Grid 3 Accent 5" w:semiHidden="0" w:uiPriority="69"/>
+    <w:lsdException w:name="Dark List Accent 5" w:semiHidden="0" w:uiPriority="70"/>
+    <w:lsdException w:name="Colorful Shading Accent 5" w:semiHidden="0" w:uiPriority="71"/>
+    <w:lsdException w:name="Colorful List Accent 5" w:semiHidden="0" w:uiPriority="72"/>
+    <w:lsdException w:name="Colorful Grid Accent 5" w:semiHidden="0" w:uiPriority="73"/>
+    <w:lsdException w:name="Light Shading Accent 6" w:semiHidden="0" w:uiPriority="60"/>
+    <w:lsdException w:name="Light List Accent 6" w:semiHidden="0" w:uiPriority="61"/>
+    <w:lsdException w:name="Light Grid Accent 6" w:semiHidden="0" w:uiPriority="62"/>
+    <w:lsdException w:name="Medium Shading 1 Accent 6" w:semiHidden="0" w:uiPriority="63"/>
+    <w:lsdException w:name="Medium Shading 2 Accent 6" w:semiHidden="0" w:uiPriority="64"/>
+    <w:lsdException w:name="Medium List 1 Accent 6" w:semiHidden="0" w:uiPriority="65"/>
+    <w:lsdException w:name="Medium List 2 Accent 6" w:semiHidden="0" w:uiPriority="66"/>
+    <w:lsdException w:name="Medium Grid 1 Accent 6" w:semiHidden="0" w:uiPriority="67"/>
+    <w:lsdException w:name="Medium Grid 2 Accent 6" w:semiHidden="0" w:uiPriority="68"/>
+    <w:lsdException w:name="Medium Grid 3 Accent 6" w:semiHidden="0" w:uiPriority="69"/>
+    <w:lsdException w:name="Dark List Accent 6" w:semiHidden="0" w:uiPriority="70"/>
+    <w:lsdException w:name="Colorful Shading Accent 6" w:semiHidden="0" w:uiPriority="71"/>
+    <w:lsdException w:name="Colorful List Accent 6" w:semiHidden="0" w:uiPriority="72"/>
+    <w:lsdException w:name="Colorful Grid Accent 6" w:semiHidden="0" w:uiPriority="73"/>
+    <w:lsdException w:name="Subtle Emphasis" w:semiHidden="0" w:uiPriority="19" w:qFormat="1"/>
+    <w:lsdException w:name="Intense Emphasis" w:semiHidden="0" w:uiPriority="21" w:qFormat="1"/>
+    <w:lsdException w:name="Subtle Reference" w:semiHidden="0" w:uiPriority="31" w:qFormat="1"/>
+    <w:lsdException w:name="Intense Reference" w:semiHidden="0" w:uiPriority="32" w:qFormat="1"/>
+    <w:lsdException w:name="Book Title" w:semiHidden="0" w:uiPriority="33" w:qFormat="1"/>
+    <w:lsdException w:name="Bibliography" w:uiPriority="37" w:unhideWhenUsed="1"/>
+    <w:lsdException w:name="TOC Heading" w:uiPriority="39" w:unhideWhenUsed="1" w:qFormat="1"/>
+  </w:latentStyles>
+  <w:style w:type="paragraph" w:default="1" w:styleId="Normal">
+    <w:name w:val="Normal"/>
+    <w:qFormat/>
+    <w:rsid w:val="00B1160A"/>
+    <w:pPr>
+      <w:spacing w:after="0" w:line="240" w:lineRule="auto"/>
+    </w:pPr>
+    <w:rPr>
+      <w:sz w:val="24"/>
+      <w:szCs w:val="24"/>
+    </w:rPr>
+  </w:style>
+  <w:style w:type="paragraph" w:styleId="Heading1">
+    <w:name w:val="heading 1"/>
+    <w:basedOn w:val="heading"/>
+    <w:next w:val="textbody"/>
+    <w:link w:val="Heading1Char"/>
+    <w:uiPriority w:val="99"/>
+    <w:qFormat/>
+    <w:rsid w:val="00B1160A"/>
+    <w:pPr>
+      <w:pageBreakBefore/>
+      <w:numPr>
+        <w:numId w:val="2"/>
+      </w:numPr>
+      <w:spacing w:before="240" w:after="60"/>
+      <w:outlineLvl w:val="0"/>
+    </w:pPr>
+    <w:rPr>
+      <w:kern w:val="32"/>
+      <w:sz w:val="32"/>
+      <w:szCs w:val="32"/>
+    </w:rPr>
+  </w:style>
+  <w:style w:type="paragraph" w:styleId="Heading2">
+    <w:name w:val="heading 2"/>
+    <w:basedOn w:val="heading"/>
+    <w:next w:val="textbody"/>
+    <w:link w:val="Heading2Char"/>
+    <w:uiPriority w:val="99"/>
+    <w:qFormat/>
+    <w:rsid w:val="00B1160A"/>
+    <w:pPr>
+      <w:numPr>
+        <w:ilvl w:val="1"/>
+        <w:numId w:val="2"/>
+      </w:numPr>
+      <w:spacing w:before="240" w:after="60"/>
+      <w:outlineLvl w:val="1"/>
+    </w:pPr>
+    <w:rPr>
+      <w:sz w:val="28"/>
+      <w:szCs w:val="28"/>
+    </w:rPr>
+  </w:style>
+  <w:style w:type="paragraph" w:styleId="Heading3">
+    <w:name w:val="heading 3"/>
+    <w:basedOn w:val="heading"/>
+    <w:next w:val="textbody"/>
+    <w:link w:val="Heading3Char"/>
+    <w:uiPriority w:val="99"/>
+    <w:qFormat/>
+    <w:rsid w:val="00B1160A"/>
+    <w:pPr>
+      <w:numPr>
+        <w:ilvl w:val="2"/>
+        <w:numId w:val="2"/>
+      </w:numPr>
+      <w:tabs>
+        <w:tab w:val="left" w:pos="864"/>
+      </w:tabs>
+      <w:spacing w:before="240" w:after="60"/>
+      <w:ind w:left="864" w:hanging="864"/>
+      <w:outlineLvl w:val="2"/>
+    </w:pPr>
+  </w:style>
+  <w:style w:type="paragraph" w:styleId="Heading4">
+    <w:name w:val="heading 4"/>
+    <w:basedOn w:val="heading"/>
+    <w:next w:val="textbody"/>
+    <w:link w:val="Heading4Char"/>
+    <w:uiPriority w:val="99"/>
+    <w:qFormat/>
+    <w:rsid w:val="00B1160A"/>
+    <w:pPr>
+      <w:numPr>
+        <w:ilvl w:val="3"/>
+        <w:numId w:val="2"/>
+      </w:numPr>
+      <w:tabs>
+        <w:tab w:val="left" w:pos="1008"/>
+      </w:tabs>
+      <w:ind w:left="1008" w:hanging="1008"/>
+      <w:outlineLvl w:val="3"/>
+    </w:pPr>
+    <w:rPr>
+      <w:sz w:val="22"/>
+      <w:szCs w:val="22"/>
+    </w:rPr>
+  </w:style>
+  <w:style w:type="paragraph" w:styleId="Heading5">
+    <w:name w:val="heading 5"/>
+    <w:basedOn w:val="Normal"/>
+    <w:next w:val="Normal"/>
+    <w:link w:val="Heading5Char"/>
+    <w:uiPriority w:val="99"/>
+    <w:qFormat/>
+    <w:rsid w:val="00B1160A"/>
+    <w:pPr>
+      <w:numPr>
+        <w:ilvl w:val="4"/>
+        <w:numId w:val="2"/>
+      </w:numPr>
+      <w:spacing w:before="240" w:after="60"/>
+      <w:outlineLvl w:val="4"/>
+    </w:pPr>
+    <w:rPr>
+      <w:b/>
+      <w:bCs/>
+      <w:i/>
+      <w:iCs/>
+      <w:sz w:val="26"/>
+      <w:szCs w:val="26"/>
+    </w:rPr>
+  </w:style>
+  <w:style w:type="paragraph" w:styleId="Heading6">
+    <w:name w:val="heading 6"/>
+    <w:basedOn w:val="Normal"/>
+    <w:next w:val="Normal"/>
+    <w:link w:val="Heading6Char"/>
+    <w:uiPriority w:val="99"/>
+    <w:qFormat/>
+    <w:rsid w:val="00B1160A"/>
+    <w:pPr>
+      <w:numPr>
+        <w:ilvl w:val="5"/>
+        <w:numId w:val="2"/>
+      </w:numPr>
+      <w:spacing w:before="240" w:after="60"/>
+      <w:outlineLvl w:val="5"/>
+    </w:pPr>
+    <w:rPr>
+      <w:b/>
+      <w:bCs/>
+      <w:sz w:val="22"/>
+      <w:szCs w:val="22"/>
+    </w:rPr>
+  </w:style>
+  <w:style w:type="paragraph" w:styleId="Heading7">
+    <w:name w:val="heading 7"/>
+    <w:basedOn w:val="Normal"/>
+    <w:next w:val="Normal"/>
+    <w:link w:val="Heading7Char"/>
+    <w:uiPriority w:val="99"/>
+    <w:qFormat/>
+    <w:rsid w:val="00B1160A"/>
+    <w:pPr>
+      <w:numPr>
+        <w:ilvl w:val="6"/>
+        <w:numId w:val="2"/>
+      </w:numPr>
+      <w:spacing w:before="240" w:after="60"/>
+      <w:outlineLvl w:val="6"/>
+    </w:pPr>
+  </w:style>
+  <w:style w:type="paragraph" w:styleId="Heading8">
+    <w:name w:val="heading 8"/>
+    <w:basedOn w:val="Normal"/>
+    <w:next w:val="Normal"/>
+    <w:link w:val="Heading8Char"/>
+    <w:uiPriority w:val="99"/>
+    <w:qFormat/>
+    <w:rsid w:val="00B1160A"/>
+    <w:pPr>
+      <w:numPr>
+        <w:ilvl w:val="7"/>
+        <w:numId w:val="2"/>
+      </w:numPr>
+      <w:spacing w:before="240" w:after="60"/>
+      <w:outlineLvl w:val="7"/>
+    </w:pPr>
+    <w:rPr>
+      <w:i/>
+      <w:iCs/>
+    </w:rPr>
+  </w:style>
+  <w:style w:type="paragraph" w:styleId="Heading9">
+    <w:name w:val="heading 9"/>
+    <w:basedOn w:val="Normal"/>
+    <w:next w:val="Normal"/>
+    <w:link w:val="Heading9Char"/>
+    <w:uiPriority w:val="99"/>
+    <w:qFormat/>
+    <w:rsid w:val="00B1160A"/>
+    <w:pPr>
+      <w:numPr>
+        <w:ilvl w:val="8"/>
+        <w:numId w:val="2"/>
+      </w:numPr>
+      <w:spacing w:before="240" w:after="60"/>
+      <w:outlineLvl w:val="8"/>
+    </w:pPr>
+    <w:rPr>
+      <w:rFonts w:ascii="Arial" w:hAnsi="Arial" w:cs="Arial"/>
+      <w:sz w:val="22"/>
+      <w:szCs w:val="22"/>
+    </w:rPr>
+  </w:style>
+  <w:style w:type="character" w:default="1" w:styleId="DefaultParagraphFont">
+    <w:name w:val="Default Paragraph Font"/>
+    <w:uiPriority w:val="1"/>
+    <w:semiHidden/>
+    <w:unhideWhenUsed/>
+  </w:style>
+  <w:style w:type="table" w:default="1" w:styleId="TableNormal">
+    <w:name w:val="Normal Table"/>
+    <w:uiPriority w:val="99"/>
+    <w:semiHidden/>
+    <w:unhideWhenUsed/>
     <w:tblPr>
       <w:tblInd w:w="0" w:type="dxa"/>
       <w:tblCellMar>
@@ -3998,4 +5132,16 @@
   <a:objectDefaults/>
   <a:extraClrSchemeLst/>
 </a:theme>
+</file>
+
+<file path=customXml/item1.xml><?xml version="1.0" encoding="utf-8"?>
+<b:Sources xmlns:b="http://schemas.openxmlformats.org/officeDocument/2006/bibliography" xmlns="http://schemas.openxmlformats.org/officeDocument/2006/bibliography" SelectedStyle="\APA.XSL" StyleName="APA"/>
+</file>
+
+<file path=customXml/itemProps1.xml><?xml version="1.0" encoding="utf-8"?>
+<ds:datastoreItem xmlns:ds="http://schemas.openxmlformats.org/officeDocument/2006/customXml" ds:itemID="{4446464C-9DB7-4528-AA7B-735317A3C7A7}">
+  <ds:schemaRefs>
+    <ds:schemaRef ds:uri="http://schemas.openxmlformats.org/officeDocument/2006/bibliography"/>
+  </ds:schemaRefs>
+</ds:datastoreItem>
 </file>
</xml_diff>

<commit_message>
Minor tweaks to the documentation.
git-svn-id: http://Marc-PC/svn/Full@1127 85f15e0e-5137-b144-a863-98bd542365a3
</commit_message>
<xml_diff>
--- a/trunk/output-leaf-biomass-reclass/trunk/deploy/docs/LANDIS-II Leaf Biomass Reclass Output v1.0 User Guide.docx
+++ b/trunk/output-leaf-biomass-reclass/trunk/deploy/docs/LANDIS-II Leaf Biomass Reclass Output v1.0 User Guide.docx
@@ -8,7 +8,12 @@
       </w:pPr>
       <w:bookmarkStart w:id="0" w:name="_Ref75418953"/>
       <w:r>
-        <w:t xml:space="preserve">LANDIS-II </w:t>
+        <w:t>LANDI</w:t>
+      </w:r>
+      <w:bookmarkStart w:id="1" w:name="_GoBack"/>
+      <w:bookmarkEnd w:id="1"/>
+      <w:r>
+        <w:t xml:space="preserve">S-II </w:t>
       </w:r>
       <w:r>
         <w:fldChar w:fldCharType="begin"/>
@@ -36,85 +41,75 @@
       <w:r>
         <w:t>v</w:t>
       </w:r>
+      <w:fldSimple w:instr=" DOCPROPERTY  &quot;Extension Version&quot;  \* MERGEFORMAT ">
+        <w:r>
+          <w:t>1.0</w:t>
+        </w:r>
+      </w:fldSimple>
+      <w:r>
+        <w:t xml:space="preserve"> </w:t>
+      </w:r>
+    </w:p>
+    <w:p>
+      <w:pPr>
+        <w:pStyle w:val="titleline"/>
+      </w:pPr>
+      <w:r>
+        <w:t xml:space="preserve">Extension User Guide </w:t>
+      </w:r>
+    </w:p>
+    <w:p>
+      <w:pPr>
+        <w:jc w:val="center"/>
+      </w:pPr>
+    </w:p>
+    <w:p>
+      <w:pPr>
+        <w:jc w:val="center"/>
+      </w:pPr>
+      <w:r>
+        <w:t>Robert M. Scheller</w:t>
+      </w:r>
+    </w:p>
+    <w:p>
+      <w:pPr>
+        <w:jc w:val="center"/>
+      </w:pPr>
+    </w:p>
+    <w:p>
+      <w:pPr>
+        <w:jc w:val="center"/>
+      </w:pPr>
+      <w:r>
+        <w:t>Portland State University</w:t>
+      </w:r>
+    </w:p>
+    <w:p>
+      <w:pPr>
+        <w:jc w:val="center"/>
+      </w:pPr>
+    </w:p>
+    <w:p>
+      <w:pPr>
+        <w:jc w:val="center"/>
+      </w:pPr>
+      <w:r>
+        <w:t xml:space="preserve">Last Revised:  </w:t>
+      </w:r>
       <w:r>
         <w:fldChar w:fldCharType="begin"/>
       </w:r>
       <w:r>
-        <w:instrText xml:space="preserve"> DOCPROPERTY  "Extension Version"  \* MERGEFORMAT </w:instrText>
+        <w:instrText xml:space="preserve"> SAVEDATE \@ "MMMM d, yyyy" \* MERGEFORMAT </w:instrText>
       </w:r>
       <w:r>
         <w:fldChar w:fldCharType="separate"/>
       </w:r>
       <w:r>
-        <w:t>1.0</w:t>
-      </w:r>
-      <w:r>
-        <w:fldChar w:fldCharType="end"/>
-      </w:r>
-      <w:r>
-        <w:t xml:space="preserve"> </w:t>
-      </w:r>
-    </w:p>
-    <w:p>
-      <w:pPr>
-        <w:pStyle w:val="titleline"/>
-      </w:pPr>
-      <w:r>
-        <w:t xml:space="preserve">Extension User Guide </w:t>
-      </w:r>
-    </w:p>
-    <w:p>
-      <w:pPr>
-        <w:jc w:val="center"/>
-      </w:pPr>
-    </w:p>
-    <w:p>
-      <w:pPr>
-        <w:jc w:val="center"/>
-      </w:pPr>
-      <w:r>
-        <w:t>Robert M. Scheller</w:t>
-      </w:r>
-    </w:p>
-    <w:p>
-      <w:pPr>
-        <w:jc w:val="center"/>
-      </w:pPr>
-    </w:p>
-    <w:p>
-      <w:pPr>
-        <w:jc w:val="center"/>
-      </w:pPr>
-      <w:r>
-        <w:t>Portland State University</w:t>
-      </w:r>
-    </w:p>
-    <w:p>
-      <w:pPr>
-        <w:jc w:val="center"/>
-      </w:pPr>
-    </w:p>
-    <w:p>
-      <w:pPr>
-        <w:jc w:val="center"/>
-      </w:pPr>
-      <w:r>
-        <w:t xml:space="preserve">Last Revised:  </w:t>
-      </w:r>
-      <w:r>
-        <w:fldChar w:fldCharType="begin"/>
-      </w:r>
-      <w:r>
-        <w:instrText xml:space="preserve"> SAVEDATE \@ "MMMM d, yyyy" \* MERGEFORMAT </w:instrText>
-      </w:r>
-      <w:r>
-        <w:fldChar w:fldCharType="separate"/>
-      </w:r>
-      <w:r>
         <w:rPr>
           <w:noProof/>
         </w:rPr>
-        <w:t>March 23, 2013</w:t>
+        <w:t>April 4, 2013</w:t>
       </w:r>
       <w:r>
         <w:rPr>
@@ -218,7 +213,7 @@
         </w:rPr>
         <w:fldChar w:fldCharType="separate"/>
       </w:r>
-      <w:hyperlink w:anchor="_Toc351809910" w:history="1">
+      <w:hyperlink w:anchor="_Toc352855617" w:history="1">
         <w:r>
           <w:rPr>
             <w:rStyle w:val="Hyperlink"/>
@@ -264,7 +259,7 @@
             <w:noProof/>
             <w:webHidden/>
           </w:rPr>
-          <w:instrText xml:space="preserve"> PAGEREF _Toc351809910 \h </w:instrText>
+          <w:instrText xml:space="preserve"> PAGEREF _Toc352855617 \h </w:instrText>
         </w:r>
         <w:r>
           <w:rPr>
@@ -309,7 +304,7 @@
           <w:szCs w:val="22"/>
         </w:rPr>
       </w:pPr>
-      <w:hyperlink w:anchor="_Toc351809911" w:history="1">
+      <w:hyperlink w:anchor="_Toc352855618" w:history="1">
         <w:r>
           <w:rPr>
             <w:rStyle w:val="Hyperlink"/>
@@ -331,7 +326,7 @@
             <w:rStyle w:val="Hyperlink"/>
             <w:noProof/>
           </w:rPr>
-          <w:t>What’s new in Version 2.0</w:t>
+          <w:t>Acknowledgements</w:t>
         </w:r>
         <w:r>
           <w:rPr>
@@ -352,91 +347,7 @@
             <w:noProof/>
             <w:webHidden/>
           </w:rPr>
-          <w:instrText xml:space="preserve"> PAGEREF _Toc351809911 \h </w:instrText>
-        </w:r>
-        <w:r>
-          <w:rPr>
-            <w:noProof/>
-            <w:webHidden/>
-          </w:rPr>
-          <w:fldChar w:fldCharType="separate"/>
-        </w:r>
-        <w:r>
-          <w:rPr>
-            <w:b/>
-            <w:bCs/>
-            <w:noProof/>
-            <w:webHidden/>
-          </w:rPr>
-          <w:t>Error! Bookmark not defined.</w:t>
-        </w:r>
-        <w:r>
-          <w:rPr>
-            <w:noProof/>
-            <w:webHidden/>
-          </w:rPr>
-          <w:fldChar w:fldCharType="end"/>
-        </w:r>
-      </w:hyperlink>
-    </w:p>
-    <w:p>
-      <w:pPr>
-        <w:pStyle w:val="TOC2"/>
-        <w:tabs>
-          <w:tab w:val="left" w:pos="720"/>
-          <w:tab w:val="right" w:leader="dot" w:pos="8976"/>
-        </w:tabs>
-        <w:rPr>
-          <w:rFonts w:asciiTheme="minorHAnsi" w:eastAsiaTheme="minorEastAsia" w:hAnsiTheme="minorHAnsi" w:cstheme="minorBidi"/>
-          <w:noProof/>
-          <w:sz w:val="22"/>
-          <w:szCs w:val="22"/>
-        </w:rPr>
-      </w:pPr>
-      <w:hyperlink w:anchor="_Toc351809912" w:history="1">
-        <w:r>
-          <w:rPr>
-            <w:rStyle w:val="Hyperlink"/>
-            <w:noProof/>
-          </w:rPr>
-          <w:t>1.2</w:t>
-        </w:r>
-        <w:r>
-          <w:rPr>
-            <w:rFonts w:asciiTheme="minorHAnsi" w:eastAsiaTheme="minorEastAsia" w:hAnsiTheme="minorHAnsi" w:cstheme="minorBidi"/>
-            <w:noProof/>
-            <w:sz w:val="22"/>
-            <w:szCs w:val="22"/>
-          </w:rPr>
-          <w:tab/>
-        </w:r>
-        <w:r>
-          <w:rPr>
-            <w:rStyle w:val="Hyperlink"/>
-            <w:noProof/>
-          </w:rPr>
-          <w:t>Acknowledgements</w:t>
-        </w:r>
-        <w:r>
-          <w:rPr>
-            <w:noProof/>
-            <w:webHidden/>
-          </w:rPr>
-          <w:tab/>
-        </w:r>
-        <w:r>
-          <w:rPr>
-            <w:noProof/>
-            <w:webHidden/>
-          </w:rPr>
-          <w:fldChar w:fldCharType="begin"/>
-        </w:r>
-        <w:r>
-          <w:rPr>
-            <w:noProof/>
-            <w:webHidden/>
-          </w:rPr>
-          <w:instrText xml:space="preserve"> PAGEREF _Toc351809912 \h </w:instrText>
+          <w:instrText xml:space="preserve"> PAGEREF _Toc352855618 \h </w:instrText>
         </w:r>
         <w:r>
           <w:rPr>
@@ -484,7 +395,7 @@
           <w:szCs w:val="22"/>
         </w:rPr>
       </w:pPr>
-      <w:hyperlink w:anchor="_Toc351809913" w:history="1">
+      <w:hyperlink w:anchor="_Toc352855619" w:history="1">
         <w:r>
           <w:rPr>
             <w:rStyle w:val="Hyperlink"/>
@@ -530,7 +441,7 @@
             <w:noProof/>
             <w:webHidden/>
           </w:rPr>
-          <w:instrText xml:space="preserve"> PAGEREF _Toc351809913 \h </w:instrText>
+          <w:instrText xml:space="preserve"> PAGEREF _Toc352855619 \h </w:instrText>
         </w:r>
         <w:r>
           <w:rPr>
@@ -575,7 +486,7 @@
           <w:szCs w:val="22"/>
         </w:rPr>
       </w:pPr>
-      <w:hyperlink w:anchor="_Toc351809914" w:history="1">
+      <w:hyperlink w:anchor="_Toc352855620" w:history="1">
         <w:r>
           <w:rPr>
             <w:rStyle w:val="Hyperlink"/>
@@ -618,7 +529,7 @@
             <w:noProof/>
             <w:webHidden/>
           </w:rPr>
-          <w:instrText xml:space="preserve"> PAGEREF _Toc351809914 \h </w:instrText>
+          <w:instrText xml:space="preserve"> PAGEREF _Toc352855620 \h </w:instrText>
         </w:r>
         <w:r>
           <w:rPr>
@@ -663,7 +574,7 @@
           <w:szCs w:val="22"/>
         </w:rPr>
       </w:pPr>
-      <w:hyperlink w:anchor="_Toc351809915" w:history="1">
+      <w:hyperlink w:anchor="_Toc352855621" w:history="1">
         <w:r>
           <w:rPr>
             <w:rStyle w:val="Hyperlink"/>
@@ -706,7 +617,7 @@
             <w:noProof/>
             <w:webHidden/>
           </w:rPr>
-          <w:instrText xml:space="preserve"> PAGEREF _Toc351809915 \h </w:instrText>
+          <w:instrText xml:space="preserve"> PAGEREF _Toc352855621 \h </w:instrText>
         </w:r>
         <w:r>
           <w:rPr>
@@ -751,7 +662,7 @@
           <w:szCs w:val="22"/>
         </w:rPr>
       </w:pPr>
-      <w:hyperlink w:anchor="_Toc351809916" w:history="1">
+      <w:hyperlink w:anchor="_Toc352855622" w:history="1">
         <w:r>
           <w:rPr>
             <w:rStyle w:val="Hyperlink"/>
@@ -794,7 +705,7 @@
             <w:noProof/>
             <w:webHidden/>
           </w:rPr>
-          <w:instrText xml:space="preserve"> PAGEREF _Toc351809916 \h </w:instrText>
+          <w:instrText xml:space="preserve"> PAGEREF _Toc352855622 \h </w:instrText>
         </w:r>
         <w:r>
           <w:rPr>
@@ -839,7 +750,7 @@
           <w:szCs w:val="22"/>
         </w:rPr>
       </w:pPr>
-      <w:hyperlink w:anchor="_Toc351809917" w:history="1">
+      <w:hyperlink w:anchor="_Toc352855623" w:history="1">
         <w:r>
           <w:rPr>
             <w:rStyle w:val="Hyperlink"/>
@@ -882,7 +793,7 @@
             <w:noProof/>
             <w:webHidden/>
           </w:rPr>
-          <w:instrText xml:space="preserve"> PAGEREF _Toc351809917 \h </w:instrText>
+          <w:instrText xml:space="preserve"> PAGEREF _Toc352855623 \h </w:instrText>
         </w:r>
         <w:r>
           <w:rPr>
@@ -937,15 +848,15 @@
       <w:pPr>
         <w:pStyle w:val="Heading1"/>
       </w:pPr>
-      <w:bookmarkStart w:id="1" w:name="_Toc102232953"/>
-      <w:bookmarkStart w:id="2" w:name="_Toc351809910"/>
+      <w:bookmarkStart w:id="2" w:name="_Toc102232953"/>
+      <w:bookmarkStart w:id="3" w:name="_Toc352855617"/>
       <w:r>
         <w:lastRenderedPageBreak/>
         <w:t>Introduction</w:t>
       </w:r>
       <w:bookmarkEnd w:id="0"/>
-      <w:bookmarkEnd w:id="1"/>
       <w:bookmarkEnd w:id="2"/>
+      <w:bookmarkEnd w:id="3"/>
     </w:p>
     <w:p>
       <w:pPr>
@@ -1010,7 +921,10 @@
         <w:pStyle w:val="textbody"/>
       </w:pPr>
       <w:r>
-        <w:t>The output extension described herein uses cohort information at each site to classify every active site into a forest type defined by the User (see below).  A dominance value is calculated for each species.  The dominance value will be equal to the total biomass (B) (g/</w:t>
+        <w:t>The output extension described herein uses cohort information at each site to classify every active site into a forest type defined by the User (see below).  A dominance value is calculated for each species.  The dominance value will be equal to the total biomass (B) (g</w:t>
+      </w:r>
+      <w:r>
+        <w:t xml:space="preserve"> </w:t>
       </w:r>
       <w:r>
         <w:t>m</w:t>
@@ -1019,7 +933,7 @@
         <w:rPr>
           <w:vertAlign w:val="superscript"/>
         </w:rPr>
-        <w:t>2</w:t>
+        <w:t>-2</w:t>
       </w:r>
       <w:r>
         <w:t>) for the species or [B * -1], as determined by the User.</w:t>
@@ -1037,13 +951,13 @@
       <w:pPr>
         <w:pStyle w:val="Heading2"/>
       </w:pPr>
-      <w:bookmarkStart w:id="3" w:name="_Toc113769710"/>
-      <w:bookmarkStart w:id="4" w:name="_Toc351809912"/>
+      <w:bookmarkStart w:id="4" w:name="_Toc113769710"/>
+      <w:bookmarkStart w:id="5" w:name="_Toc352855618"/>
       <w:r>
         <w:t>Acknowledgements</w:t>
       </w:r>
-      <w:bookmarkEnd w:id="3"/>
       <w:bookmarkEnd w:id="4"/>
+      <w:bookmarkEnd w:id="5"/>
     </w:p>
     <w:p>
       <w:pPr>
@@ -1057,14 +971,14 @@
       <w:pPr>
         <w:pStyle w:val="Heading1"/>
       </w:pPr>
-      <w:bookmarkStart w:id="5" w:name="_Toc102232959"/>
-      <w:bookmarkStart w:id="6" w:name="_Toc351809913"/>
+      <w:bookmarkStart w:id="6" w:name="_Toc102232959"/>
+      <w:bookmarkStart w:id="7" w:name="_Toc352855619"/>
       <w:r>
         <w:lastRenderedPageBreak/>
         <w:t>Input File</w:t>
       </w:r>
-      <w:bookmarkEnd w:id="5"/>
       <w:bookmarkEnd w:id="6"/>
+      <w:bookmarkEnd w:id="7"/>
     </w:p>
     <w:p>
       <w:pPr>
@@ -1088,14 +1002,14 @@
       <w:pPr>
         <w:pStyle w:val="Heading2"/>
       </w:pPr>
-      <w:bookmarkStart w:id="7" w:name="_Toc137360005"/>
-      <w:bookmarkStart w:id="8" w:name="_Toc351809914"/>
+      <w:bookmarkStart w:id="8" w:name="_Toc137360005"/>
+      <w:bookmarkStart w:id="9" w:name="_Toc352855620"/>
       <w:proofErr w:type="spellStart"/>
       <w:r>
         <w:t>LandisData</w:t>
       </w:r>
-      <w:bookmarkEnd w:id="7"/>
       <w:bookmarkEnd w:id="8"/>
+      <w:bookmarkEnd w:id="9"/>
       <w:proofErr w:type="spellEnd"/>
     </w:p>
     <w:p>
@@ -1103,12 +1017,7 @@
         <w:pStyle w:val="textbody"/>
       </w:pPr>
       <w:r>
-        <w:t xml:space="preserve">The first parameter is the title of the input </w:t>
-      </w:r>
-      <w:bookmarkStart w:id="9" w:name="_GoBack"/>
-      <w:bookmarkEnd w:id="9"/>
-      <w:r>
-        <w:t>file:</w:t>
+        <w:t>The first parameter is the title of the input file:</w:t>
       </w:r>
     </w:p>
     <w:p>
@@ -1140,7 +1049,7 @@
       <w:pPr>
         <w:pStyle w:val="Heading2"/>
       </w:pPr>
-      <w:bookmarkStart w:id="10" w:name="_Toc351809915"/>
+      <w:bookmarkStart w:id="10" w:name="_Toc352855621"/>
       <w:proofErr w:type="spellStart"/>
       <w:r>
         <w:t>Timestep</w:t>
@@ -1174,7 +1083,7 @@
       <w:pPr>
         <w:pStyle w:val="Heading2"/>
       </w:pPr>
-      <w:bookmarkStart w:id="11" w:name="_Toc351809916"/>
+      <w:bookmarkStart w:id="11" w:name="_Toc352855622"/>
       <w:proofErr w:type="spellStart"/>
       <w:r>
         <w:t>Reclass</w:t>
@@ -1865,7 +1774,7 @@
       <w:pPr>
         <w:pStyle w:val="Heading2"/>
       </w:pPr>
-      <w:bookmarkStart w:id="12" w:name="_Toc351809917"/>
+      <w:bookmarkStart w:id="12" w:name="_Toc352855623"/>
       <w:r>
         <w:t>Map Names</w:t>
       </w:r>
@@ -2134,7 +2043,7 @@
         <w:rFonts w:ascii="Arial" w:hAnsi="Arial" w:cs="Arial"/>
         <w:noProof/>
       </w:rPr>
-      <w:t>3</w:t>
+      <w:t>1</w:t>
     </w:r>
     <w:r>
       <w:rPr>
@@ -2229,21 +2138,11 @@
     <w:r>
       <w:t xml:space="preserve"> v</w:t>
     </w:r>
-    <w:r>
-      <w:fldChar w:fldCharType="begin"/>
-    </w:r>
-    <w:r>
-      <w:instrText xml:space="preserve"> DOCPROPERTY  "Extension Version"  \* MERGEFORMAT </w:instrText>
-    </w:r>
-    <w:r>
-      <w:fldChar w:fldCharType="separate"/>
-    </w:r>
-    <w:r>
-      <w:t>1.0</w:t>
-    </w:r>
-    <w:r>
-      <w:fldChar w:fldCharType="end"/>
-    </w:r>
+    <w:fldSimple w:instr=" DOCPROPERTY  &quot;Extension Version&quot;  \* MERGEFORMAT ">
+      <w:r>
+        <w:t>1.0</w:t>
+      </w:r>
+    </w:fldSimple>
     <w:r>
       <w:tab/>
     </w:r>
@@ -5139,7 +5038,7 @@
 </file>
 
 <file path=customXml/itemProps1.xml><?xml version="1.0" encoding="utf-8"?>
-<ds:datastoreItem xmlns:ds="http://schemas.openxmlformats.org/officeDocument/2006/customXml" ds:itemID="{4446464C-9DB7-4528-AA7B-735317A3C7A7}">
+<ds:datastoreItem xmlns:ds="http://schemas.openxmlformats.org/officeDocument/2006/customXml" ds:itemID="{09448787-DA72-4B08-BD63-850F4BA24D0F}">
   <ds:schemaRefs>
     <ds:schemaRef ds:uri="http://schemas.openxmlformats.org/officeDocument/2006/bibliography"/>
   </ds:schemaRefs>

</xml_diff>